<commit_message>
indikator keberhasilan, alat verifikasi + dpl
</commit_message>
<xml_diff>
--- a/proposal.docx
+++ b/proposal.docx
@@ -29,7 +29,7 @@
           <w:color w:val="FFFFFF" w:themeColor="background1"/>
         </w:rPr>
       </w:pPr>
-      <w:bookmarkStart w:id="0" w:name="_Toc43574742"/>
+      <w:bookmarkStart w:id="0" w:name="_Toc43736988"/>
       <w:r>
         <w:rPr>
           <w:b w:val="0"/>
@@ -141,7 +141,7 @@
           <w:sz w:val="24"/>
         </w:rPr>
         <w:drawing>
-          <wp:inline distT="0" distB="0" distL="0" distR="0" wp14:anchorId="2AAF5FD6" wp14:editId="24FC690A">
+          <wp:inline distT="0" distB="0" distL="0" distR="0" wp14:anchorId="3096C298" wp14:editId="22B41D28">
             <wp:extent cx="1392555" cy="1842457"/>
             <wp:effectExtent l="0" t="0" r="0" b="5715"/>
             <wp:docPr id="3" name="Picture 3" descr="d:\Users\Dennis\Desktop\download.png"/>
@@ -189,8 +189,6 @@
           </wp:inline>
         </w:drawing>
       </w:r>
-      <w:bookmarkStart w:id="1" w:name="_GoBack"/>
-      <w:bookmarkEnd w:id="1"/>
     </w:p>
     <w:p>
       <w:pPr>
@@ -539,12 +537,12 @@
           <w:b w:val="0"/>
         </w:rPr>
       </w:pPr>
-      <w:bookmarkStart w:id="2" w:name="_Toc43574743"/>
+      <w:bookmarkStart w:id="1" w:name="_Toc43736989"/>
       <w:r>
         <w:lastRenderedPageBreak/>
         <w:t>HALAMAN PENGESAHAN PROPOSAL / LAPORAN KEGIATAN</w:t>
       </w:r>
-      <w:bookmarkEnd w:id="2"/>
+      <w:bookmarkEnd w:id="1"/>
     </w:p>
     <w:p>
       <w:pPr>
@@ -601,7 +599,7 @@
           <w:sz w:val="24"/>
         </w:rPr>
         <w:drawing>
-          <wp:inline distT="0" distB="0" distL="0" distR="0" wp14:anchorId="02566560" wp14:editId="477BC4F4">
+          <wp:inline distT="0" distB="0" distL="0" distR="0" wp14:anchorId="72CF5C7F" wp14:editId="181C7398">
             <wp:extent cx="1392555" cy="1842457"/>
             <wp:effectExtent l="0" t="0" r="0" b="5715"/>
             <wp:docPr id="2" name="Picture 2" descr="d:\Users\Dennis\Desktop\download.png"/>
@@ -1207,14 +1205,14 @@
           <w:b w:val="0"/>
         </w:rPr>
       </w:pPr>
-      <w:bookmarkStart w:id="3" w:name="_Toc43574744"/>
+      <w:bookmarkStart w:id="2" w:name="_Toc43736990"/>
       <w:r>
         <w:t>D</w:t>
       </w:r>
       <w:r>
         <w:t>AFTAR ISI</w:t>
       </w:r>
-      <w:bookmarkEnd w:id="3"/>
+      <w:bookmarkEnd w:id="2"/>
     </w:p>
     <w:sdt>
       <w:sdtPr>
@@ -1252,6 +1250,7 @@
             </w:rPr>
           </w:pPr>
         </w:p>
+        <w:bookmarkStart w:id="3" w:name="_GoBack"/>
         <w:p>
           <w:pPr>
             <w:pStyle w:val="TOC1"/>
@@ -1287,7 +1286,7 @@
             </w:rPr>
             <w:fldChar w:fldCharType="separate"/>
           </w:r>
-          <w:hyperlink w:anchor="_Toc43574742" w:history="1">
+          <w:hyperlink w:anchor="_Toc43736988" w:history="1">
             <w:r>
               <w:rPr>
                 <w:rStyle w:val="Hyperlink"/>
@@ -1326,7 +1325,7 @@
                 <w:sz w:val="24"/>
                 <w:szCs w:val="24"/>
               </w:rPr>
-              <w:instrText xml:space="preserve"> PAGEREF _Toc43574742 \h </w:instrText>
+              <w:instrText xml:space="preserve"> PAGEREF _Toc43736988 \h </w:instrText>
             </w:r>
             <w:r>
               <w:rPr>
@@ -1380,7 +1379,7 @@
               <w:lang w:eastAsia="zh-CN"/>
             </w:rPr>
           </w:pPr>
-          <w:hyperlink w:anchor="_Toc43574743" w:history="1">
+          <w:hyperlink w:anchor="_Toc43736989" w:history="1">
             <w:r>
               <w:rPr>
                 <w:rStyle w:val="Hyperlink"/>
@@ -1419,7 +1418,7 @@
                 <w:sz w:val="24"/>
                 <w:szCs w:val="24"/>
               </w:rPr>
-              <w:instrText xml:space="preserve"> PAGEREF _Toc43574743 \h </w:instrText>
+              <w:instrText xml:space="preserve"> PAGEREF _Toc43736989 \h </w:instrText>
             </w:r>
             <w:r>
               <w:rPr>
@@ -1473,7 +1472,7 @@
               <w:lang w:eastAsia="zh-CN"/>
             </w:rPr>
           </w:pPr>
-          <w:hyperlink w:anchor="_Toc43574744" w:history="1">
+          <w:hyperlink w:anchor="_Toc43736990" w:history="1">
             <w:r>
               <w:rPr>
                 <w:rStyle w:val="Hyperlink"/>
@@ -1512,7 +1511,7 @@
                 <w:sz w:val="24"/>
                 <w:szCs w:val="24"/>
               </w:rPr>
-              <w:instrText xml:space="preserve"> PAGEREF _Toc43574744 \h </w:instrText>
+              <w:instrText xml:space="preserve"> PAGEREF _Toc43736990 \h </w:instrText>
             </w:r>
             <w:r>
               <w:rPr>
@@ -1566,7 +1565,7 @@
               <w:lang w:eastAsia="zh-CN"/>
             </w:rPr>
           </w:pPr>
-          <w:hyperlink w:anchor="_Toc43574745" w:history="1">
+          <w:hyperlink w:anchor="_Toc43736991" w:history="1">
             <w:r>
               <w:rPr>
                 <w:rStyle w:val="Hyperlink"/>
@@ -1605,7 +1604,7 @@
                 <w:sz w:val="24"/>
                 <w:szCs w:val="24"/>
               </w:rPr>
-              <w:instrText xml:space="preserve"> PAGEREF _Toc43574745 \h </w:instrText>
+              <w:instrText xml:space="preserve"> PAGEREF _Toc43736991 \h </w:instrText>
             </w:r>
             <w:r>
               <w:rPr>
@@ -1659,7 +1658,7 @@
               <w:lang w:eastAsia="zh-CN"/>
             </w:rPr>
           </w:pPr>
-          <w:hyperlink w:anchor="_Toc43574746" w:history="1">
+          <w:hyperlink w:anchor="_Toc43736992" w:history="1">
             <w:r>
               <w:rPr>
                 <w:rStyle w:val="Hyperlink"/>
@@ -1698,7 +1697,7 @@
                 <w:sz w:val="24"/>
                 <w:szCs w:val="24"/>
               </w:rPr>
-              <w:instrText xml:space="preserve"> PAGEREF _Toc43574746 \h </w:instrText>
+              <w:instrText xml:space="preserve"> PAGEREF _Toc43736992 \h </w:instrText>
             </w:r>
             <w:r>
               <w:rPr>
@@ -1756,7 +1755,7 @@
               <w:lang w:eastAsia="zh-CN"/>
             </w:rPr>
           </w:pPr>
-          <w:hyperlink w:anchor="_Toc43574747" w:history="1">
+          <w:hyperlink w:anchor="_Toc43736993" w:history="1">
             <w:r>
               <w:rPr>
                 <w:rStyle w:val="Hyperlink"/>
@@ -1815,7 +1814,7 @@
                 <w:sz w:val="24"/>
                 <w:szCs w:val="24"/>
               </w:rPr>
-              <w:instrText xml:space="preserve"> PAGEREF _Toc43574747 \h </w:instrText>
+              <w:instrText xml:space="preserve"> PAGEREF _Toc43736993 \h </w:instrText>
             </w:r>
             <w:r>
               <w:rPr>
@@ -1869,7 +1868,7 @@
               <w:lang w:eastAsia="zh-CN"/>
             </w:rPr>
           </w:pPr>
-          <w:hyperlink w:anchor="_Toc43574748" w:history="1">
+          <w:hyperlink w:anchor="_Toc43736994" w:history="1">
             <w:r>
               <w:rPr>
                 <w:rStyle w:val="Hyperlink"/>
@@ -1908,7 +1907,7 @@
                 <w:sz w:val="24"/>
                 <w:szCs w:val="24"/>
               </w:rPr>
-              <w:instrText xml:space="preserve"> PAGEREF _Toc43574748 \h </w:instrText>
+              <w:instrText xml:space="preserve"> PAGEREF _Toc43736994 \h </w:instrText>
             </w:r>
             <w:r>
               <w:rPr>
@@ -1965,7 +1964,7 @@
               <w:lang w:eastAsia="zh-CN"/>
             </w:rPr>
           </w:pPr>
-          <w:hyperlink w:anchor="_Toc43574749" w:history="1">
+          <w:hyperlink w:anchor="_Toc43736995" w:history="1">
             <w:r>
               <w:rPr>
                 <w:rStyle w:val="Hyperlink"/>
@@ -2004,7 +2003,7 @@
                 <w:sz w:val="24"/>
                 <w:szCs w:val="24"/>
               </w:rPr>
-              <w:instrText xml:space="preserve"> PAGEREF _Toc43574749 \h </w:instrText>
+              <w:instrText xml:space="preserve"> PAGEREF _Toc43736995 \h </w:instrText>
             </w:r>
             <w:r>
               <w:rPr>
@@ -2061,7 +2060,7 @@
               <w:lang w:eastAsia="zh-CN"/>
             </w:rPr>
           </w:pPr>
-          <w:hyperlink w:anchor="_Toc43574750" w:history="1">
+          <w:hyperlink w:anchor="_Toc43736996" w:history="1">
             <w:r>
               <w:rPr>
                 <w:rStyle w:val="Hyperlink"/>
@@ -2100,7 +2099,7 @@
                 <w:sz w:val="24"/>
                 <w:szCs w:val="24"/>
               </w:rPr>
-              <w:instrText xml:space="preserve"> PAGEREF _Toc43574750 \h </w:instrText>
+              <w:instrText xml:space="preserve"> PAGEREF _Toc43736996 \h </w:instrText>
             </w:r>
             <w:r>
               <w:rPr>
@@ -2157,7 +2156,7 @@
               <w:lang w:eastAsia="zh-CN"/>
             </w:rPr>
           </w:pPr>
-          <w:hyperlink w:anchor="_Toc43574751" w:history="1">
+          <w:hyperlink w:anchor="_Toc43736997" w:history="1">
             <w:r>
               <w:rPr>
                 <w:rStyle w:val="Hyperlink"/>
@@ -2196,7 +2195,7 @@
                 <w:sz w:val="24"/>
                 <w:szCs w:val="24"/>
               </w:rPr>
-              <w:instrText xml:space="preserve"> PAGEREF _Toc43574751 \h </w:instrText>
+              <w:instrText xml:space="preserve"> PAGEREF _Toc43736997 \h </w:instrText>
             </w:r>
             <w:r>
               <w:rPr>
@@ -2253,7 +2252,7 @@
               <w:lang w:eastAsia="zh-CN"/>
             </w:rPr>
           </w:pPr>
-          <w:hyperlink w:anchor="_Toc43574752" w:history="1">
+          <w:hyperlink w:anchor="_Toc43736998" w:history="1">
             <w:r>
               <w:rPr>
                 <w:rStyle w:val="Hyperlink"/>
@@ -2292,7 +2291,7 @@
                 <w:sz w:val="24"/>
                 <w:szCs w:val="24"/>
               </w:rPr>
-              <w:instrText xml:space="preserve"> PAGEREF _Toc43574752 \h </w:instrText>
+              <w:instrText xml:space="preserve"> PAGEREF _Toc43736998 \h </w:instrText>
             </w:r>
             <w:r>
               <w:rPr>
@@ -2349,7 +2348,7 @@
               <w:lang w:eastAsia="zh-CN"/>
             </w:rPr>
           </w:pPr>
-          <w:hyperlink w:anchor="_Toc43574753" w:history="1">
+          <w:hyperlink w:anchor="_Toc43736999" w:history="1">
             <w:r>
               <w:rPr>
                 <w:rStyle w:val="Hyperlink"/>
@@ -2388,7 +2387,7 @@
                 <w:sz w:val="24"/>
                 <w:szCs w:val="24"/>
               </w:rPr>
-              <w:instrText xml:space="preserve"> PAGEREF _Toc43574753 \h </w:instrText>
+              <w:instrText xml:space="preserve"> PAGEREF _Toc43736999 \h </w:instrText>
             </w:r>
             <w:r>
               <w:rPr>
@@ -2442,7 +2441,7 @@
               <w:lang w:eastAsia="zh-CN"/>
             </w:rPr>
           </w:pPr>
-          <w:hyperlink w:anchor="_Toc43574754" w:history="1">
+          <w:hyperlink w:anchor="_Toc43737000" w:history="1">
             <w:r>
               <w:rPr>
                 <w:rStyle w:val="Hyperlink"/>
@@ -2481,7 +2480,7 @@
                 <w:sz w:val="24"/>
                 <w:szCs w:val="24"/>
               </w:rPr>
-              <w:instrText xml:space="preserve"> PAGEREF _Toc43574754 \h </w:instrText>
+              <w:instrText xml:space="preserve"> PAGEREF _Toc43737000 \h </w:instrText>
             </w:r>
             <w:r>
               <w:rPr>
@@ -2539,7 +2538,7 @@
               <w:lang w:eastAsia="zh-CN"/>
             </w:rPr>
           </w:pPr>
-          <w:hyperlink w:anchor="_Toc43574755" w:history="1">
+          <w:hyperlink w:anchor="_Toc43737001" w:history="1">
             <w:r>
               <w:rPr>
                 <w:rStyle w:val="Hyperlink"/>
@@ -2598,7 +2597,7 @@
                 <w:sz w:val="24"/>
                 <w:szCs w:val="24"/>
               </w:rPr>
-              <w:instrText xml:space="preserve"> PAGEREF _Toc43574755 \h </w:instrText>
+              <w:instrText xml:space="preserve"> PAGEREF _Toc43737001 \h </w:instrText>
             </w:r>
             <w:r>
               <w:rPr>
@@ -2656,7 +2655,7 @@
               <w:lang w:eastAsia="zh-CN"/>
             </w:rPr>
           </w:pPr>
-          <w:hyperlink w:anchor="_Toc43574756" w:history="1">
+          <w:hyperlink w:anchor="_Toc43737002" w:history="1">
             <w:r>
               <w:rPr>
                 <w:rStyle w:val="Hyperlink"/>
@@ -2715,7 +2714,7 @@
                 <w:sz w:val="24"/>
                 <w:szCs w:val="24"/>
               </w:rPr>
-              <w:instrText xml:space="preserve"> PAGEREF _Toc43574756 \h </w:instrText>
+              <w:instrText xml:space="preserve"> PAGEREF _Toc43737002 \h </w:instrText>
             </w:r>
             <w:r>
               <w:rPr>
@@ -2773,7 +2772,7 @@
               <w:lang w:eastAsia="zh-CN"/>
             </w:rPr>
           </w:pPr>
-          <w:hyperlink w:anchor="_Toc43574757" w:history="1">
+          <w:hyperlink w:anchor="_Toc43737003" w:history="1">
             <w:r>
               <w:rPr>
                 <w:rStyle w:val="Hyperlink"/>
@@ -2832,7 +2831,7 @@
                 <w:sz w:val="24"/>
                 <w:szCs w:val="24"/>
               </w:rPr>
-              <w:instrText xml:space="preserve"> PAGEREF _Toc43574757 \h </w:instrText>
+              <w:instrText xml:space="preserve"> PAGEREF _Toc43737003 \h </w:instrText>
             </w:r>
             <w:r>
               <w:rPr>
@@ -2890,7 +2889,7 @@
               <w:lang w:eastAsia="zh-CN"/>
             </w:rPr>
           </w:pPr>
-          <w:hyperlink w:anchor="_Toc43574758" w:history="1">
+          <w:hyperlink w:anchor="_Toc43737004" w:history="1">
             <w:r>
               <w:rPr>
                 <w:rStyle w:val="Hyperlink"/>
@@ -2949,7 +2948,7 @@
                 <w:sz w:val="24"/>
                 <w:szCs w:val="24"/>
               </w:rPr>
-              <w:instrText xml:space="preserve"> PAGEREF _Toc43574758 \h </w:instrText>
+              <w:instrText xml:space="preserve"> PAGEREF _Toc43737004 \h </w:instrText>
             </w:r>
             <w:r>
               <w:rPr>
@@ -3007,7 +3006,7 @@
               <w:lang w:eastAsia="zh-CN"/>
             </w:rPr>
           </w:pPr>
-          <w:hyperlink w:anchor="_Toc43574759" w:history="1">
+          <w:hyperlink w:anchor="_Toc43737005" w:history="1">
             <w:r>
               <w:rPr>
                 <w:rStyle w:val="Hyperlink"/>
@@ -3066,7 +3065,7 @@
                 <w:sz w:val="24"/>
                 <w:szCs w:val="24"/>
               </w:rPr>
-              <w:instrText xml:space="preserve"> PAGEREF _Toc43574759 \h </w:instrText>
+              <w:instrText xml:space="preserve"> PAGEREF _Toc43737005 \h </w:instrText>
             </w:r>
             <w:r>
               <w:rPr>
@@ -3124,14 +3123,15 @@
               <w:lang w:eastAsia="zh-CN"/>
             </w:rPr>
           </w:pPr>
-          <w:hyperlink w:anchor="_Toc43574760" w:history="1">
+          <w:hyperlink w:anchor="_Toc43737006" w:history="1">
             <w:r>
               <w:rPr>
                 <w:rStyle w:val="Hyperlink"/>
-                <w:rFonts w:ascii="Times New Roman" w:hAnsi="Times New Roman"/>
-                <w:noProof/>
-                <w:sz w:val="24"/>
-                <w:szCs w:val="24"/>
+                <w:rFonts w:ascii="Times New Roman" w:eastAsiaTheme="minorHAnsi" w:hAnsi="Times New Roman"/>
+                <w:noProof/>
+                <w:sz w:val="24"/>
+                <w:szCs w:val="24"/>
+                <w:lang w:val="id-ID"/>
               </w:rPr>
               <w:t>f.</w:t>
             </w:r>
@@ -3148,10 +3148,11 @@
             <w:r>
               <w:rPr>
                 <w:rStyle w:val="Hyperlink"/>
-                <w:rFonts w:ascii="Times New Roman" w:hAnsi="Times New Roman"/>
-                <w:noProof/>
-                <w:sz w:val="24"/>
-                <w:szCs w:val="24"/>
+                <w:rFonts w:ascii="Times New Roman" w:eastAsiaTheme="minorHAnsi" w:hAnsi="Times New Roman"/>
+                <w:noProof/>
+                <w:sz w:val="24"/>
+                <w:szCs w:val="24"/>
+                <w:lang w:val="id-ID"/>
               </w:rPr>
               <w:t>Alat Verifikasi</w:t>
             </w:r>
@@ -3183,7 +3184,7 @@
                 <w:sz w:val="24"/>
                 <w:szCs w:val="24"/>
               </w:rPr>
-              <w:instrText xml:space="preserve"> PAGEREF _Toc43574760 \h </w:instrText>
+              <w:instrText xml:space="preserve"> PAGEREF _Toc43737006 \h </w:instrText>
             </w:r>
             <w:r>
               <w:rPr>
@@ -3241,7 +3242,7 @@
               <w:lang w:eastAsia="zh-CN"/>
             </w:rPr>
           </w:pPr>
-          <w:hyperlink w:anchor="_Toc43574761" w:history="1">
+          <w:hyperlink w:anchor="_Toc43737007" w:history="1">
             <w:r>
               <w:rPr>
                 <w:rStyle w:val="Hyperlink"/>
@@ -3300,7 +3301,7 @@
                 <w:sz w:val="24"/>
                 <w:szCs w:val="24"/>
               </w:rPr>
-              <w:instrText xml:space="preserve"> PAGEREF _Toc43574761 \h </w:instrText>
+              <w:instrText xml:space="preserve"> PAGEREF _Toc43737007 \h </w:instrText>
             </w:r>
             <w:r>
               <w:rPr>
@@ -3358,7 +3359,7 @@
               <w:lang w:eastAsia="zh-CN"/>
             </w:rPr>
           </w:pPr>
-          <w:hyperlink w:anchor="_Toc43574762" w:history="1">
+          <w:hyperlink w:anchor="_Toc43737008" w:history="1">
             <w:r>
               <w:rPr>
                 <w:rStyle w:val="Hyperlink"/>
@@ -3417,7 +3418,7 @@
                 <w:sz w:val="24"/>
                 <w:szCs w:val="24"/>
               </w:rPr>
-              <w:instrText xml:space="preserve"> PAGEREF _Toc43574762 \h </w:instrText>
+              <w:instrText xml:space="preserve"> PAGEREF _Toc43737008 \h </w:instrText>
             </w:r>
             <w:r>
               <w:rPr>
@@ -3475,7 +3476,7 @@
               <w:lang w:eastAsia="zh-CN"/>
             </w:rPr>
           </w:pPr>
-          <w:hyperlink w:anchor="_Toc43574763" w:history="1">
+          <w:hyperlink w:anchor="_Toc43737009" w:history="1">
             <w:r>
               <w:rPr>
                 <w:rStyle w:val="Hyperlink"/>
@@ -3534,7 +3535,7 @@
                 <w:sz w:val="24"/>
                 <w:szCs w:val="24"/>
               </w:rPr>
-              <w:instrText xml:space="preserve"> PAGEREF _Toc43574763 \h </w:instrText>
+              <w:instrText xml:space="preserve"> PAGEREF _Toc43737009 \h </w:instrText>
             </w:r>
             <w:r>
               <w:rPr>
@@ -3592,7 +3593,7 @@
               <w:lang w:eastAsia="zh-CN"/>
             </w:rPr>
           </w:pPr>
-          <w:hyperlink w:anchor="_Toc43574764" w:history="1">
+          <w:hyperlink w:anchor="_Toc43737010" w:history="1">
             <w:r>
               <w:rPr>
                 <w:rStyle w:val="Hyperlink"/>
@@ -3651,7 +3652,7 @@
                 <w:sz w:val="24"/>
                 <w:szCs w:val="24"/>
               </w:rPr>
-              <w:instrText xml:space="preserve"> PAGEREF _Toc43574764 \h </w:instrText>
+              <w:instrText xml:space="preserve"> PAGEREF _Toc43737010 \h </w:instrText>
             </w:r>
             <w:r>
               <w:rPr>
@@ -3705,7 +3706,7 @@
               <w:lang w:eastAsia="zh-CN"/>
             </w:rPr>
           </w:pPr>
-          <w:hyperlink w:anchor="_Toc43574765" w:history="1">
+          <w:hyperlink w:anchor="_Toc43737011" w:history="1">
             <w:r>
               <w:rPr>
                 <w:rStyle w:val="Hyperlink"/>
@@ -3744,7 +3745,7 @@
                 <w:sz w:val="24"/>
                 <w:szCs w:val="24"/>
               </w:rPr>
-              <w:instrText xml:space="preserve"> PAGEREF _Toc43574765 \h </w:instrText>
+              <w:instrText xml:space="preserve"> PAGEREF _Toc43737011 \h </w:instrText>
             </w:r>
             <w:r>
               <w:rPr>
@@ -3807,6 +3808,7 @@
             <w:fldChar w:fldCharType="end"/>
           </w:r>
         </w:p>
+        <w:bookmarkEnd w:id="3" w:displacedByCustomXml="next"/>
       </w:sdtContent>
     </w:sdt>
     <w:p>
@@ -3830,7 +3832,7 @@
       <w:pPr>
         <w:pStyle w:val="Heading1"/>
       </w:pPr>
-      <w:bookmarkStart w:id="4" w:name="_Toc43574745"/>
+      <w:bookmarkStart w:id="4" w:name="_Toc43736991"/>
       <w:r>
         <w:lastRenderedPageBreak/>
         <w:t>RINGKASAN</w:t>
@@ -3926,7 +3928,7 @@
       <w:pPr>
         <w:pStyle w:val="Heading1"/>
       </w:pPr>
-      <w:bookmarkStart w:id="5" w:name="_Toc43574746"/>
+      <w:bookmarkStart w:id="5" w:name="_Toc43736992"/>
       <w:r>
         <w:lastRenderedPageBreak/>
         <w:t>BAB 1</w:t>
@@ -3960,7 +3962,7 @@
           <w:sz w:val="24"/>
         </w:rPr>
       </w:pPr>
-      <w:bookmarkStart w:id="6" w:name="_Toc43574747"/>
+      <w:bookmarkStart w:id="6" w:name="_Toc43736993"/>
       <w:r>
         <w:rPr>
           <w:sz w:val="24"/>
@@ -4059,7 +4061,7 @@
       <w:pPr>
         <w:pStyle w:val="Heading1"/>
       </w:pPr>
-      <w:bookmarkStart w:id="7" w:name="_Toc43574748"/>
+      <w:bookmarkStart w:id="7" w:name="_Toc43736994"/>
       <w:r>
         <w:lastRenderedPageBreak/>
         <w:t>B</w:t>
@@ -4086,7 +4088,7 @@
           <w:szCs w:val="24"/>
         </w:rPr>
       </w:pPr>
-      <w:bookmarkStart w:id="8" w:name="_Toc43574749"/>
+      <w:bookmarkStart w:id="8" w:name="_Toc43736995"/>
       <w:r>
         <w:rPr>
           <w:rFonts w:cs="Times New Roman"/>
@@ -4134,7 +4136,7 @@
           <w:szCs w:val="24"/>
         </w:rPr>
       </w:pPr>
-      <w:bookmarkStart w:id="9" w:name="_Toc43574750"/>
+      <w:bookmarkStart w:id="9" w:name="_Toc43736996"/>
       <w:r>
         <w:rPr>
           <w:rFonts w:cs="Times New Roman"/>
@@ -4154,7 +4156,7 @@
           <w:rFonts w:cs="Times New Roman"/>
         </w:rPr>
       </w:pPr>
-      <w:bookmarkStart w:id="10" w:name="_Toc43574751"/>
+      <w:bookmarkStart w:id="10" w:name="_Toc43736997"/>
       <w:r>
         <w:rPr>
           <w:rFonts w:cs="Times New Roman"/>
@@ -4198,7 +4200,7 @@
           <w:rFonts w:cs="Times New Roman"/>
         </w:rPr>
       </w:pPr>
-      <w:bookmarkStart w:id="11" w:name="_Toc43574752"/>
+      <w:bookmarkStart w:id="11" w:name="_Toc43736998"/>
       <w:proofErr w:type="gramStart"/>
       <w:r>
         <w:rPr>
@@ -4239,7 +4241,7 @@
           <w:szCs w:val="24"/>
         </w:rPr>
       </w:pPr>
-      <w:bookmarkStart w:id="12" w:name="_Toc43574753"/>
+      <w:bookmarkStart w:id="12" w:name="_Toc43736999"/>
       <w:r>
         <w:rPr>
           <w:rFonts w:cs="Times New Roman"/>
@@ -4295,7 +4297,7 @@
       <w:pPr>
         <w:pStyle w:val="Heading1"/>
       </w:pPr>
-      <w:bookmarkStart w:id="13" w:name="_Toc43574754"/>
+      <w:bookmarkStart w:id="13" w:name="_Toc43737000"/>
       <w:r>
         <w:lastRenderedPageBreak/>
         <w:t>BAB 3</w:t>
@@ -4326,7 +4328,7 @@
           <w:szCs w:val="24"/>
         </w:rPr>
       </w:pPr>
-      <w:bookmarkStart w:id="14" w:name="_Toc43574755"/>
+      <w:bookmarkStart w:id="14" w:name="_Toc43737001"/>
       <w:r>
         <w:rPr>
           <w:rFonts w:cs="Times New Roman"/>
@@ -4439,7 +4441,7 @@
           <w:szCs w:val="24"/>
         </w:rPr>
       </w:pPr>
-      <w:bookmarkStart w:id="15" w:name="_Toc43574756"/>
+      <w:bookmarkStart w:id="15" w:name="_Toc43737002"/>
       <w:r>
         <w:rPr>
           <w:rFonts w:cs="Times New Roman"/>
@@ -4493,7 +4495,7 @@
           <w:szCs w:val="24"/>
         </w:rPr>
       </w:pPr>
-      <w:bookmarkStart w:id="16" w:name="_Toc43574757"/>
+      <w:bookmarkStart w:id="16" w:name="_Toc43737003"/>
       <w:r>
         <w:rPr>
           <w:rFonts w:cs="Times New Roman"/>
@@ -7062,7 +7064,7 @@
           <w:szCs w:val="24"/>
         </w:rPr>
       </w:pPr>
-      <w:bookmarkStart w:id="17" w:name="_Toc43574758"/>
+      <w:bookmarkStart w:id="17" w:name="_Toc43737004"/>
       <w:r>
         <w:rPr>
           <w:rFonts w:cs="Times New Roman"/>
@@ -7117,7 +7119,7 @@
           <w:szCs w:val="24"/>
         </w:rPr>
       </w:pPr>
-      <w:bookmarkStart w:id="18" w:name="_Toc43574759"/>
+      <w:bookmarkStart w:id="18" w:name="_Toc43737005"/>
       <w:r>
         <w:rPr>
           <w:rFonts w:cs="Times New Roman"/>
@@ -7141,71 +7143,588 @@
         <w:pStyle w:val="ListParagraph"/>
         <w:numPr>
           <w:ilvl w:val="0"/>
-          <w:numId w:val="10"/>
+          <w:numId w:val="27"/>
+        </w:numPr>
+        <w:spacing w:line="360" w:lineRule="auto"/>
+        <w:rPr>
+          <w:rFonts w:ascii="Times New Roman" w:hAnsi="Times New Roman" w:cs="Times New Roman"/>
+          <w:sz w:val="24"/>
+        </w:rPr>
+      </w:pPr>
+      <w:r>
+        <w:rPr>
+          <w:rFonts w:ascii="Times New Roman" w:hAnsi="Times New Roman" w:cs="Times New Roman"/>
+          <w:sz w:val="24"/>
+        </w:rPr>
+        <w:t>Masyarakat menyadari dan teredukasi bahwa uang merupakan salah satu media penularan dari COVID-19</w:t>
+      </w:r>
+    </w:p>
+    <w:p>
+      <w:pPr>
+        <w:pStyle w:val="ListParagraph"/>
+        <w:numPr>
+          <w:ilvl w:val="0"/>
+          <w:numId w:val="27"/>
+        </w:numPr>
+        <w:spacing w:line="360" w:lineRule="auto"/>
+        <w:rPr>
+          <w:rFonts w:ascii="Times New Roman" w:hAnsi="Times New Roman" w:cs="Times New Roman"/>
+          <w:sz w:val="24"/>
+        </w:rPr>
+      </w:pPr>
+      <w:r>
+        <w:rPr>
+          <w:rFonts w:ascii="Times New Roman" w:hAnsi="Times New Roman" w:cs="Times New Roman"/>
+          <w:sz w:val="24"/>
+        </w:rPr>
+        <w:t>Dengan adanya desinfektan box, masyarakat dapat menemukan salah satu cara untuk mensterilkan uang yang merupakan salah satu media penyebaran COVID-19</w:t>
+      </w:r>
+    </w:p>
+    <w:p>
+      <w:pPr>
+        <w:pStyle w:val="ListParagraph"/>
+        <w:numPr>
+          <w:ilvl w:val="0"/>
+          <w:numId w:val="27"/>
+        </w:numPr>
+        <w:spacing w:line="360" w:lineRule="auto"/>
+        <w:rPr>
+          <w:rFonts w:ascii="Times New Roman" w:hAnsi="Times New Roman" w:cs="Times New Roman"/>
+          <w:sz w:val="24"/>
+        </w:rPr>
+      </w:pPr>
+      <w:r>
+        <w:rPr>
+          <w:rFonts w:ascii="Times New Roman" w:hAnsi="Times New Roman" w:cs="Times New Roman"/>
+          <w:sz w:val="24"/>
+        </w:rPr>
+        <w:t>Masyarakat dapat memahami bahwa desinfektan box menjadi salah satu sarana yang bermanfaat untuk meminimalisir penyebaran COVID-19 melalui uang.</w:t>
+      </w:r>
+    </w:p>
+    <w:p>
+      <w:pPr>
+        <w:pStyle w:val="Heading2"/>
+        <w:numPr>
+          <w:ilvl w:val="0"/>
+          <w:numId w:val="5"/>
         </w:numPr>
         <w:spacing w:line="360" w:lineRule="auto"/>
         <w:jc w:val="both"/>
         <w:rPr>
-          <w:rFonts w:ascii="Times New Roman" w:hAnsi="Times New Roman" w:cs="Times New Roman"/>
-          <w:sz w:val="24"/>
-          <w:szCs w:val="24"/>
-        </w:rPr>
-      </w:pPr>
-      <w:r>
-        <w:rPr>
-          <w:rFonts w:ascii="Times New Roman" w:hAnsi="Times New Roman" w:cs="Times New Roman"/>
-          <w:sz w:val="24"/>
-          <w:szCs w:val="24"/>
-        </w:rPr>
-        <w:t xml:space="preserve">Mahasiswa bisa membuat alat desinfektan box dan  benar-benar memahami cara penggunaanya serta dapat menerapkannya (mengaplikasikanya)  di lingkungan masyarakat/warga desa Sentolo. Dalam hal ini, mahasiswa dapat memberikan sosialisasi tentang manfaat dan penggunaan alat tersebut. </w:t>
-      </w:r>
+          <w:rFonts w:eastAsiaTheme="minorHAnsi" w:cs="Times New Roman"/>
+          <w:noProof/>
+          <w:sz w:val="24"/>
+          <w:szCs w:val="24"/>
+          <w:lang w:val="id-ID" w:eastAsia="en-US"/>
+        </w:rPr>
+      </w:pPr>
+      <w:bookmarkStart w:id="19" w:name="_Toc43737006"/>
+      <w:r>
+        <w:rPr>
+          <w:rFonts w:eastAsiaTheme="minorHAnsi" w:cs="Times New Roman"/>
+          <w:noProof/>
+          <w:sz w:val="24"/>
+          <w:szCs w:val="24"/>
+          <w:lang w:val="id-ID" w:eastAsia="en-US"/>
+        </w:rPr>
+        <w:t>Alat Verifikasi</w:t>
+      </w:r>
+      <w:bookmarkEnd w:id="19"/>
     </w:p>
     <w:p>
       <w:pPr>
         <w:pStyle w:val="ListParagraph"/>
         <w:numPr>
           <w:ilvl w:val="0"/>
-          <w:numId w:val="10"/>
+          <w:numId w:val="28"/>
+        </w:numPr>
+        <w:spacing w:line="360" w:lineRule="auto"/>
+        <w:rPr>
+          <w:rFonts w:ascii="Times New Roman" w:hAnsi="Times New Roman" w:cs="Times New Roman"/>
+          <w:sz w:val="24"/>
+        </w:rPr>
+      </w:pPr>
+      <w:r>
+        <w:rPr>
+          <w:rFonts w:ascii="Times New Roman" w:hAnsi="Times New Roman" w:cs="Times New Roman"/>
+          <w:sz w:val="24"/>
+        </w:rPr>
+        <w:t>Tugas mahasiswa dalam membuat alat tersebut</w:t>
+      </w:r>
+    </w:p>
+    <w:p>
+      <w:pPr>
+        <w:pStyle w:val="ListParagraph"/>
+        <w:numPr>
+          <w:ilvl w:val="0"/>
+          <w:numId w:val="28"/>
+        </w:numPr>
+        <w:spacing w:line="360" w:lineRule="auto"/>
+        <w:rPr>
+          <w:rFonts w:ascii="Times New Roman" w:hAnsi="Times New Roman" w:cs="Times New Roman"/>
+          <w:sz w:val="24"/>
+        </w:rPr>
+      </w:pPr>
+      <w:r>
+        <w:rPr>
+          <w:rFonts w:ascii="Times New Roman" w:hAnsi="Times New Roman" w:cs="Times New Roman"/>
+          <w:sz w:val="24"/>
+        </w:rPr>
+        <w:t>Tugas mahasiswa dalam memahami kegunaan dan cara penggunaanya</w:t>
+      </w:r>
+    </w:p>
+    <w:p>
+      <w:pPr>
+        <w:pStyle w:val="ListParagraph"/>
+        <w:numPr>
+          <w:ilvl w:val="0"/>
+          <w:numId w:val="28"/>
+        </w:numPr>
+        <w:spacing w:line="360" w:lineRule="auto"/>
+        <w:rPr>
+          <w:rFonts w:ascii="Times New Roman" w:hAnsi="Times New Roman" w:cs="Times New Roman"/>
+          <w:sz w:val="24"/>
+        </w:rPr>
+      </w:pPr>
+      <w:r>
+        <w:rPr>
+          <w:rFonts w:ascii="Times New Roman" w:hAnsi="Times New Roman" w:cs="Times New Roman"/>
+          <w:sz w:val="24"/>
+        </w:rPr>
+        <w:t>DPL menilai proses pembuatan desinfektan box yang dibuat oleh masyarakat</w:t>
+      </w:r>
+    </w:p>
+    <w:p>
+      <w:pPr>
+        <w:pStyle w:val="ListParagraph"/>
+        <w:numPr>
+          <w:ilvl w:val="0"/>
+          <w:numId w:val="28"/>
+        </w:numPr>
+        <w:spacing w:line="360" w:lineRule="auto"/>
+        <w:rPr>
+          <w:rFonts w:ascii="Times New Roman" w:hAnsi="Times New Roman" w:cs="Times New Roman"/>
+          <w:sz w:val="24"/>
+        </w:rPr>
+      </w:pPr>
+      <w:r>
+        <w:rPr>
+          <w:rFonts w:ascii="Times New Roman" w:hAnsi="Times New Roman" w:cs="Times New Roman"/>
+          <w:sz w:val="24"/>
+        </w:rPr>
+        <w:t>DPL menguji penggunaan desinfektan box yang dibuat oleh masyarakat</w:t>
+      </w:r>
+      <w:r>
+        <w:rPr>
+          <w:rFonts w:ascii="Times New Roman" w:hAnsi="Times New Roman" w:cs="Times New Roman"/>
+          <w:sz w:val="24"/>
+        </w:rPr>
+        <w:t>Alat V</w:t>
+      </w:r>
+      <w:r>
+        <w:rPr>
+          <w:rFonts w:ascii="Times New Roman" w:hAnsi="Times New Roman" w:cs="Times New Roman"/>
+          <w:sz w:val="24"/>
+        </w:rPr>
+        <w:t>erifikasi</w:t>
+      </w:r>
+    </w:p>
+    <w:p>
+      <w:pPr>
+        <w:spacing w:after="0" w:line="360" w:lineRule="auto"/>
+        <w:ind w:left="360"/>
+        <w:jc w:val="both"/>
+        <w:rPr>
+          <w:rFonts w:ascii="Times New Roman" w:hAnsi="Times New Roman" w:cs="Times New Roman"/>
+          <w:sz w:val="24"/>
+          <w:szCs w:val="24"/>
+        </w:rPr>
+      </w:pPr>
+    </w:p>
+    <w:p>
+      <w:pPr>
+        <w:pStyle w:val="Heading2"/>
+        <w:numPr>
+          <w:ilvl w:val="0"/>
+          <w:numId w:val="5"/>
         </w:numPr>
         <w:spacing w:line="360" w:lineRule="auto"/>
         <w:jc w:val="both"/>
         <w:rPr>
-          <w:rFonts w:ascii="Times New Roman" w:hAnsi="Times New Roman" w:cs="Times New Roman"/>
-          <w:sz w:val="24"/>
-          <w:szCs w:val="24"/>
-        </w:rPr>
-      </w:pPr>
-      <w:r>
-        <w:rPr>
-          <w:rFonts w:ascii="Times New Roman" w:hAnsi="Times New Roman" w:cs="Times New Roman"/>
-          <w:sz w:val="24"/>
-          <w:szCs w:val="24"/>
-        </w:rPr>
-        <w:t xml:space="preserve">Alat tersebut bisa digunakan dalam kegiatan sehari-hari untuk memutus/meminimalisir rantai penyebaran Covid-19 dan dapat membantu masyarakat/warga untuk bertransaksi pada saat pandemi Covid-19 masih berlanjut </w:t>
-      </w:r>
+          <w:rFonts w:cs="Times New Roman"/>
+          <w:sz w:val="24"/>
+          <w:szCs w:val="24"/>
+        </w:rPr>
+      </w:pPr>
+      <w:bookmarkStart w:id="20" w:name="_Toc43737007"/>
+      <w:r>
+        <w:rPr>
+          <w:rFonts w:cs="Times New Roman"/>
+          <w:sz w:val="24"/>
+          <w:szCs w:val="24"/>
+        </w:rPr>
+        <w:t>Pembagian T</w:t>
+      </w:r>
+      <w:r>
+        <w:rPr>
+          <w:rFonts w:cs="Times New Roman"/>
+          <w:sz w:val="24"/>
+          <w:szCs w:val="24"/>
+        </w:rPr>
+        <w:t xml:space="preserve">ugas antar </w:t>
+      </w:r>
+      <w:r>
+        <w:rPr>
+          <w:rFonts w:cs="Times New Roman"/>
+          <w:sz w:val="24"/>
+          <w:szCs w:val="24"/>
+        </w:rPr>
+        <w:t>A</w:t>
+      </w:r>
+      <w:r>
+        <w:rPr>
+          <w:rFonts w:cs="Times New Roman"/>
+          <w:sz w:val="24"/>
+          <w:szCs w:val="24"/>
+        </w:rPr>
+        <w:t xml:space="preserve">nggota </w:t>
+      </w:r>
+      <w:r>
+        <w:rPr>
+          <w:rFonts w:cs="Times New Roman"/>
+          <w:sz w:val="24"/>
+          <w:szCs w:val="24"/>
+        </w:rPr>
+        <w:t>T</w:t>
+      </w:r>
+      <w:r>
+        <w:rPr>
+          <w:rFonts w:cs="Times New Roman"/>
+          <w:sz w:val="24"/>
+          <w:szCs w:val="24"/>
+        </w:rPr>
+        <w:t>i</w:t>
+      </w:r>
+      <w:r>
+        <w:rPr>
+          <w:rFonts w:cs="Times New Roman"/>
+          <w:sz w:val="24"/>
+          <w:szCs w:val="24"/>
+        </w:rPr>
+        <w:t>m</w:t>
+      </w:r>
+      <w:bookmarkEnd w:id="20"/>
     </w:p>
     <w:p>
       <w:pPr>
         <w:pStyle w:val="ListParagraph"/>
         <w:numPr>
           <w:ilvl w:val="0"/>
-          <w:numId w:val="10"/>
+          <w:numId w:val="17"/>
         </w:numPr>
         <w:spacing w:line="360" w:lineRule="auto"/>
-        <w:jc w:val="both"/>
-        <w:rPr>
-          <w:rFonts w:ascii="Times New Roman" w:hAnsi="Times New Roman" w:cs="Times New Roman"/>
-          <w:sz w:val="24"/>
-          <w:szCs w:val="24"/>
-        </w:rPr>
-      </w:pPr>
-      <w:r>
-        <w:rPr>
-          <w:rFonts w:ascii="Times New Roman" w:hAnsi="Times New Roman" w:cs="Times New Roman"/>
-          <w:sz w:val="24"/>
-          <w:szCs w:val="24"/>
-        </w:rPr>
-        <w:t>Masyarakat/warga dapat mempelajari cara pembuatan dan kegunaan alat tersebut serta diharapkan agar setiap warga yang memiliki bisnis (transaksi jual beli secara tradisional) memiliki alat tersebut.</w:t>
+        <w:rPr>
+          <w:rFonts w:ascii="Times New Roman" w:hAnsi="Times New Roman" w:cs="Times New Roman"/>
+          <w:sz w:val="24"/>
+          <w:szCs w:val="24"/>
+        </w:rPr>
+      </w:pPr>
+      <w:r>
+        <w:rPr>
+          <w:rFonts w:ascii="Times New Roman" w:hAnsi="Times New Roman" w:cs="Times New Roman"/>
+          <w:sz w:val="24"/>
+          <w:szCs w:val="24"/>
+        </w:rPr>
+        <w:t>Pembuatan poster, video</w:t>
+      </w:r>
+      <w:r>
+        <w:rPr>
+          <w:rFonts w:ascii="Times New Roman" w:hAnsi="Times New Roman" w:cs="Times New Roman"/>
+          <w:sz w:val="24"/>
+          <w:szCs w:val="24"/>
+        </w:rPr>
+        <w:t>:</w:t>
+      </w:r>
+      <w:r>
+        <w:rPr>
+          <w:rFonts w:ascii="Times New Roman" w:hAnsi="Times New Roman" w:cs="Times New Roman"/>
+          <w:sz w:val="24"/>
+          <w:szCs w:val="24"/>
+        </w:rPr>
+        <w:tab/>
+      </w:r>
+    </w:p>
+    <w:p>
+      <w:pPr>
+        <w:pStyle w:val="ListParagraph"/>
+        <w:numPr>
+          <w:ilvl w:val="0"/>
+          <w:numId w:val="22"/>
+        </w:numPr>
+        <w:spacing w:line="360" w:lineRule="auto"/>
+        <w:rPr>
+          <w:rFonts w:ascii="Times New Roman" w:hAnsi="Times New Roman" w:cs="Times New Roman"/>
+          <w:sz w:val="24"/>
+          <w:szCs w:val="24"/>
+        </w:rPr>
+      </w:pPr>
+      <w:r>
+        <w:rPr>
+          <w:rFonts w:ascii="Times New Roman" w:hAnsi="Times New Roman" w:cs="Times New Roman"/>
+          <w:sz w:val="24"/>
+          <w:szCs w:val="24"/>
+        </w:rPr>
+        <w:t>Dennis</w:t>
+      </w:r>
+      <w:r>
+        <w:rPr>
+          <w:rFonts w:ascii="Times New Roman" w:hAnsi="Times New Roman" w:cs="Times New Roman"/>
+          <w:sz w:val="24"/>
+          <w:szCs w:val="24"/>
+          <w:lang w:val="en-US"/>
+        </w:rPr>
+        <w:t xml:space="preserve"> Alexander</w:t>
+      </w:r>
+    </w:p>
+    <w:p>
+      <w:pPr>
+        <w:pStyle w:val="ListParagraph"/>
+        <w:numPr>
+          <w:ilvl w:val="0"/>
+          <w:numId w:val="22"/>
+        </w:numPr>
+        <w:spacing w:line="360" w:lineRule="auto"/>
+        <w:rPr>
+          <w:rFonts w:ascii="Times New Roman" w:hAnsi="Times New Roman" w:cs="Times New Roman"/>
+          <w:sz w:val="24"/>
+          <w:szCs w:val="24"/>
+        </w:rPr>
+      </w:pPr>
+      <w:r>
+        <w:rPr>
+          <w:rFonts w:ascii="Times New Roman" w:hAnsi="Times New Roman" w:cs="Times New Roman"/>
+          <w:sz w:val="24"/>
+          <w:szCs w:val="24"/>
+        </w:rPr>
+        <w:t>Raven Chrissando PM</w:t>
+      </w:r>
+    </w:p>
+    <w:p>
+      <w:pPr>
+        <w:pStyle w:val="ListParagraph"/>
+        <w:numPr>
+          <w:ilvl w:val="0"/>
+          <w:numId w:val="17"/>
+        </w:numPr>
+        <w:spacing w:line="360" w:lineRule="auto"/>
+        <w:rPr>
+          <w:rFonts w:ascii="Times New Roman" w:hAnsi="Times New Roman" w:cs="Times New Roman"/>
+          <w:sz w:val="24"/>
+          <w:szCs w:val="24"/>
+        </w:rPr>
+      </w:pPr>
+      <w:r>
+        <w:rPr>
+          <w:rFonts w:ascii="Times New Roman" w:hAnsi="Times New Roman" w:cs="Times New Roman"/>
+          <w:sz w:val="24"/>
+          <w:szCs w:val="24"/>
+        </w:rPr>
+        <w:t>Prototype produk</w:t>
+      </w:r>
+      <w:r>
+        <w:rPr>
+          <w:rFonts w:ascii="Times New Roman" w:hAnsi="Times New Roman" w:cs="Times New Roman"/>
+          <w:sz w:val="24"/>
+          <w:szCs w:val="24"/>
+        </w:rPr>
+        <w:t xml:space="preserve">: </w:t>
+      </w:r>
+    </w:p>
+    <w:p>
+      <w:pPr>
+        <w:pStyle w:val="ListParagraph"/>
+        <w:numPr>
+          <w:ilvl w:val="0"/>
+          <w:numId w:val="23"/>
+        </w:numPr>
+        <w:spacing w:line="360" w:lineRule="auto"/>
+        <w:rPr>
+          <w:rFonts w:ascii="Times New Roman" w:hAnsi="Times New Roman" w:cs="Times New Roman"/>
+          <w:sz w:val="24"/>
+          <w:szCs w:val="24"/>
+        </w:rPr>
+      </w:pPr>
+      <w:r>
+        <w:rPr>
+          <w:rFonts w:ascii="Times New Roman" w:eastAsia="Times New Roman" w:hAnsi="Times New Roman" w:cs="Times New Roman"/>
+          <w:color w:val="000000"/>
+          <w:sz w:val="24"/>
+          <w:szCs w:val="24"/>
+        </w:rPr>
+        <w:t>Hanna Gloria Claudia Rehiara</w:t>
+      </w:r>
+    </w:p>
+    <w:p>
+      <w:pPr>
+        <w:pStyle w:val="ListParagraph"/>
+        <w:numPr>
+          <w:ilvl w:val="0"/>
+          <w:numId w:val="23"/>
+        </w:numPr>
+        <w:spacing w:line="360" w:lineRule="auto"/>
+        <w:rPr>
+          <w:rFonts w:ascii="Times New Roman" w:hAnsi="Times New Roman" w:cs="Times New Roman"/>
+          <w:sz w:val="24"/>
+          <w:szCs w:val="24"/>
+        </w:rPr>
+      </w:pPr>
+      <w:r>
+        <w:rPr>
+          <w:rFonts w:ascii="Times New Roman" w:hAnsi="Times New Roman" w:cs="Times New Roman"/>
+          <w:sz w:val="24"/>
+          <w:szCs w:val="24"/>
+        </w:rPr>
+        <w:t>Davin Wilson V</w:t>
+      </w:r>
+      <w:r>
+        <w:rPr>
+          <w:rFonts w:ascii="Times New Roman" w:hAnsi="Times New Roman" w:cs="Times New Roman"/>
+          <w:sz w:val="24"/>
+          <w:szCs w:val="24"/>
+        </w:rPr>
+        <w:t>alerian</w:t>
+      </w:r>
+      <w:r>
+        <w:rPr>
+          <w:rFonts w:ascii="Times New Roman" w:hAnsi="Times New Roman" w:cs="Times New Roman"/>
+          <w:sz w:val="24"/>
+          <w:szCs w:val="24"/>
+        </w:rPr>
+        <w:tab/>
+      </w:r>
+    </w:p>
+    <w:p>
+      <w:pPr>
+        <w:pStyle w:val="ListParagraph"/>
+        <w:numPr>
+          <w:ilvl w:val="0"/>
+          <w:numId w:val="17"/>
+        </w:numPr>
+        <w:spacing w:line="360" w:lineRule="auto"/>
+        <w:rPr>
+          <w:rFonts w:ascii="Times New Roman" w:hAnsi="Times New Roman" w:cs="Times New Roman"/>
+          <w:sz w:val="24"/>
+          <w:szCs w:val="24"/>
+        </w:rPr>
+      </w:pPr>
+      <w:r>
+        <w:rPr>
+          <w:rFonts w:ascii="Times New Roman" w:hAnsi="Times New Roman" w:cs="Times New Roman"/>
+          <w:sz w:val="24"/>
+          <w:szCs w:val="24"/>
+        </w:rPr>
+        <w:t>Pengelola Sosial Med</w:t>
+      </w:r>
+      <w:r>
+        <w:rPr>
+          <w:rFonts w:ascii="Times New Roman" w:hAnsi="Times New Roman" w:cs="Times New Roman"/>
+          <w:sz w:val="24"/>
+          <w:szCs w:val="24"/>
+        </w:rPr>
+        <w:t>ia (Youtube, Instagram, Email):</w:t>
+      </w:r>
+    </w:p>
+    <w:p>
+      <w:pPr>
+        <w:pStyle w:val="ListParagraph"/>
+        <w:numPr>
+          <w:ilvl w:val="0"/>
+          <w:numId w:val="24"/>
+        </w:numPr>
+        <w:spacing w:line="360" w:lineRule="auto"/>
+        <w:rPr>
+          <w:rFonts w:ascii="Times New Roman" w:hAnsi="Times New Roman" w:cs="Times New Roman"/>
+          <w:sz w:val="24"/>
+          <w:szCs w:val="24"/>
+        </w:rPr>
+      </w:pPr>
+      <w:r>
+        <w:rPr>
+          <w:rFonts w:ascii="Times New Roman" w:hAnsi="Times New Roman" w:cs="Times New Roman"/>
+          <w:sz w:val="24"/>
+          <w:szCs w:val="24"/>
+        </w:rPr>
+        <w:t xml:space="preserve">Anna Maria Setya Kusuma Danggur </w:t>
+      </w:r>
+    </w:p>
+    <w:p>
+      <w:pPr>
+        <w:pStyle w:val="ListParagraph"/>
+        <w:numPr>
+          <w:ilvl w:val="0"/>
+          <w:numId w:val="24"/>
+        </w:numPr>
+        <w:spacing w:line="360" w:lineRule="auto"/>
+        <w:rPr>
+          <w:rFonts w:ascii="Times New Roman" w:hAnsi="Times New Roman" w:cs="Times New Roman"/>
+          <w:sz w:val="24"/>
+          <w:szCs w:val="24"/>
+        </w:rPr>
+      </w:pPr>
+      <w:r>
+        <w:rPr>
+          <w:rFonts w:ascii="Times New Roman" w:hAnsi="Times New Roman" w:cs="Times New Roman"/>
+          <w:sz w:val="24"/>
+          <w:szCs w:val="24"/>
+        </w:rPr>
+        <w:t>Eptriani Dealisja</w:t>
+      </w:r>
+    </w:p>
+    <w:p>
+      <w:pPr>
+        <w:pStyle w:val="ListParagraph"/>
+        <w:numPr>
+          <w:ilvl w:val="0"/>
+          <w:numId w:val="17"/>
+        </w:numPr>
+        <w:spacing w:line="360" w:lineRule="auto"/>
+        <w:rPr>
+          <w:rFonts w:ascii="Times New Roman" w:hAnsi="Times New Roman" w:cs="Times New Roman"/>
+          <w:sz w:val="24"/>
+          <w:szCs w:val="24"/>
+        </w:rPr>
+      </w:pPr>
+      <w:r>
+        <w:rPr>
+          <w:rFonts w:ascii="Times New Roman" w:hAnsi="Times New Roman" w:cs="Times New Roman"/>
+          <w:sz w:val="24"/>
+          <w:szCs w:val="24"/>
+        </w:rPr>
+        <w:t xml:space="preserve">Koordinator dengan Kepala Kecamatan Sentolo: </w:t>
+      </w:r>
+    </w:p>
+    <w:p>
+      <w:pPr>
+        <w:pStyle w:val="ListParagraph"/>
+        <w:numPr>
+          <w:ilvl w:val="0"/>
+          <w:numId w:val="25"/>
+        </w:numPr>
+        <w:spacing w:line="360" w:lineRule="auto"/>
+        <w:ind w:left="1440"/>
+        <w:rPr>
+          <w:rFonts w:ascii="Times New Roman" w:hAnsi="Times New Roman" w:cs="Times New Roman"/>
+          <w:sz w:val="24"/>
+          <w:szCs w:val="24"/>
+        </w:rPr>
+      </w:pPr>
+      <w:r>
+        <w:rPr>
+          <w:rFonts w:ascii="Times New Roman" w:hAnsi="Times New Roman" w:cs="Times New Roman"/>
+          <w:sz w:val="24"/>
+          <w:szCs w:val="24"/>
+        </w:rPr>
+        <w:t>Natasya Febriola Haurissa</w:t>
       </w:r>
     </w:p>
     <w:p>
@@ -7223,14 +7742,14 @@
           <w:szCs w:val="24"/>
         </w:rPr>
       </w:pPr>
-      <w:bookmarkStart w:id="19" w:name="_Toc43574760"/>
+      <w:bookmarkStart w:id="21" w:name="_Toc43737008"/>
       <w:r>
         <w:rPr>
           <w:rFonts w:cs="Times New Roman"/>
           <w:sz w:val="24"/>
           <w:szCs w:val="24"/>
         </w:rPr>
-        <w:t>Alat V</w:t>
+        <w:t xml:space="preserve">Rencana </w:t>
       </w:r>
       <w:r>
         <w:rPr>
@@ -7238,65 +7757,54 @@
           <w:sz w:val="24"/>
           <w:szCs w:val="24"/>
         </w:rPr>
-        <w:t>erifikasi</w:t>
-      </w:r>
-      <w:bookmarkEnd w:id="19"/>
-    </w:p>
-    <w:p>
-      <w:pPr>
-        <w:pStyle w:val="NormalWeb"/>
-        <w:numPr>
-          <w:ilvl w:val="0"/>
-          <w:numId w:val="12"/>
-        </w:numPr>
-        <w:spacing w:before="0" w:beforeAutospacing="0" w:after="240" w:afterAutospacing="0" w:line="360" w:lineRule="auto"/>
-        <w:ind w:left="720"/>
+        <w:t>K</w:t>
+      </w:r>
+      <w:r>
+        <w:rPr>
+          <w:rFonts w:cs="Times New Roman"/>
+          <w:sz w:val="24"/>
+          <w:szCs w:val="24"/>
+        </w:rPr>
+        <w:t>egiatan</w:t>
+      </w:r>
+      <w:bookmarkEnd w:id="21"/>
+    </w:p>
+    <w:p>
+      <w:pPr>
+        <w:spacing w:after="240" w:line="360" w:lineRule="auto"/>
         <w:jc w:val="both"/>
-        <w:textAlignment w:val="baseline"/>
-        <w:rPr>
+        <w:rPr>
+          <w:rFonts w:ascii="Times New Roman" w:hAnsi="Times New Roman" w:cs="Times New Roman"/>
+          <w:sz w:val="24"/>
+          <w:szCs w:val="24"/>
+        </w:rPr>
+      </w:pPr>
+      <w:r>
+        <w:rPr>
+          <w:rFonts w:ascii="Times New Roman" w:hAnsi="Times New Roman" w:cs="Times New Roman"/>
+          <w:sz w:val="24"/>
+          <w:szCs w:val="24"/>
+        </w:rPr>
+        <w:tab/>
+      </w:r>
+      <w:r>
+        <w:rPr>
+          <w:rFonts w:ascii="Times New Roman" w:hAnsi="Times New Roman" w:cs="Times New Roman"/>
           <w:color w:val="000000"/>
-        </w:rPr>
-      </w:pPr>
-      <w:r>
-        <w:rPr>
-          <w:color w:val="000000"/>
-        </w:rPr>
-        <w:t>Tugas Mahasiswa dalam membuat alat tersebut</w:t>
-      </w:r>
-    </w:p>
-    <w:p>
-      <w:pPr>
-        <w:pStyle w:val="NormalWeb"/>
-        <w:numPr>
-          <w:ilvl w:val="0"/>
-          <w:numId w:val="12"/>
-        </w:numPr>
-        <w:spacing w:before="240" w:beforeAutospacing="0" w:after="0" w:afterAutospacing="0" w:line="360" w:lineRule="auto"/>
-        <w:ind w:left="720"/>
-        <w:jc w:val="both"/>
-        <w:textAlignment w:val="baseline"/>
-        <w:rPr>
-          <w:color w:val="000000"/>
-        </w:rPr>
-      </w:pPr>
-      <w:r>
-        <w:rPr>
-          <w:color w:val="000000"/>
-        </w:rPr>
-        <w:t>Tugas mahasiswa dalam memahami kegunaan dan cara penggunaanya</w:t>
-      </w:r>
-    </w:p>
-    <w:p>
-      <w:pPr>
-        <w:spacing w:after="0" w:line="360" w:lineRule="auto"/>
-        <w:ind w:left="360"/>
-        <w:jc w:val="both"/>
-        <w:rPr>
-          <w:rFonts w:ascii="Times New Roman" w:hAnsi="Times New Roman" w:cs="Times New Roman"/>
-          <w:sz w:val="24"/>
-          <w:szCs w:val="24"/>
-        </w:rPr>
-      </w:pPr>
+          <w:sz w:val="24"/>
+          <w:szCs w:val="24"/>
+        </w:rPr>
+        <w:t>Kelompok kami akan mengadakan kegiatan pembuatan karya inovasi. Kelompok kami memilih karya inovasi karena kami ingin membantu masyarakat yang berada di desa Sentolo untuk menghadapi COVID-19 dengan bantuan alat yang akan kami sebarluaskan di desa tersebut. Kami akan memperkenalkan produk inovasi kami, setelah itu kami akan mengajarkan warga desa melalui poster cara membuat produk tersebut. Harapannya produk ini dapat membantu masyarakat untuk menjaga kebersihan uang yang mereka gunakan dalam kehidupan dari virus atau bakteri yang ada</w:t>
+      </w:r>
+      <w:r>
+        <w:rPr>
+          <w:rFonts w:ascii="Times New Roman" w:hAnsi="Times New Roman" w:cs="Times New Roman"/>
+          <w:color w:val="1F4E79"/>
+          <w:sz w:val="24"/>
+          <w:szCs w:val="24"/>
+        </w:rPr>
+        <w:t>.</w:t>
+      </w:r>
     </w:p>
     <w:p>
       <w:pPr>
@@ -7313,14 +7821,14 @@
           <w:szCs w:val="24"/>
         </w:rPr>
       </w:pPr>
-      <w:bookmarkStart w:id="20" w:name="_Toc43574761"/>
+      <w:bookmarkStart w:id="22" w:name="_Toc43737009"/>
       <w:r>
         <w:rPr>
           <w:rFonts w:cs="Times New Roman"/>
           <w:sz w:val="24"/>
           <w:szCs w:val="24"/>
         </w:rPr>
-        <w:t>Pembagian T</w:t>
+        <w:t>Uraikan Teknis P</w:t>
       </w:r>
       <w:r>
         <w:rPr>
@@ -7328,361 +7836,372 @@
           <w:sz w:val="24"/>
           <w:szCs w:val="24"/>
         </w:rPr>
-        <w:t xml:space="preserve">ugas antar </w:t>
-      </w:r>
-      <w:r>
-        <w:rPr>
-          <w:rFonts w:cs="Times New Roman"/>
-          <w:sz w:val="24"/>
-          <w:szCs w:val="24"/>
-        </w:rPr>
-        <w:t>A</w:t>
-      </w:r>
-      <w:r>
-        <w:rPr>
-          <w:rFonts w:cs="Times New Roman"/>
-          <w:sz w:val="24"/>
-          <w:szCs w:val="24"/>
-        </w:rPr>
-        <w:t xml:space="preserve">nggota </w:t>
-      </w:r>
-      <w:r>
-        <w:rPr>
-          <w:rFonts w:cs="Times New Roman"/>
-          <w:sz w:val="24"/>
-          <w:szCs w:val="24"/>
-        </w:rPr>
-        <w:t>T</w:t>
-      </w:r>
-      <w:r>
-        <w:rPr>
-          <w:rFonts w:cs="Times New Roman"/>
-          <w:sz w:val="24"/>
-          <w:szCs w:val="24"/>
-        </w:rPr>
-        <w:t>i</w:t>
-      </w:r>
-      <w:r>
-        <w:rPr>
-          <w:rFonts w:cs="Times New Roman"/>
-          <w:sz w:val="24"/>
-          <w:szCs w:val="24"/>
-        </w:rPr>
-        <w:t>m</w:t>
-      </w:r>
-      <w:bookmarkEnd w:id="20"/>
+        <w:t>elaksanaan</w:t>
+      </w:r>
+      <w:bookmarkEnd w:id="22"/>
+    </w:p>
+    <w:p>
+      <w:pPr>
+        <w:numPr>
+          <w:ilvl w:val="0"/>
+          <w:numId w:val="15"/>
+        </w:numPr>
+        <w:spacing w:after="0" w:line="360" w:lineRule="auto"/>
+        <w:jc w:val="both"/>
+        <w:textAlignment w:val="baseline"/>
+        <w:rPr>
+          <w:rFonts w:ascii="Times New Roman" w:eastAsia="Times New Roman" w:hAnsi="Times New Roman" w:cs="Times New Roman"/>
+          <w:color w:val="000000"/>
+          <w:sz w:val="24"/>
+          <w:szCs w:val="24"/>
+        </w:rPr>
+      </w:pPr>
+      <w:r>
+        <w:rPr>
+          <w:rFonts w:ascii="Times New Roman" w:eastAsia="Times New Roman" w:hAnsi="Times New Roman" w:cs="Times New Roman"/>
+          <w:color w:val="000000"/>
+          <w:sz w:val="24"/>
+          <w:szCs w:val="24"/>
+        </w:rPr>
+        <w:t xml:space="preserve">25 </w:t>
+      </w:r>
+      <w:proofErr w:type="gramStart"/>
+      <w:r>
+        <w:rPr>
+          <w:rFonts w:ascii="Times New Roman" w:eastAsia="Times New Roman" w:hAnsi="Times New Roman" w:cs="Times New Roman"/>
+          <w:color w:val="000000"/>
+          <w:sz w:val="24"/>
+          <w:szCs w:val="24"/>
+        </w:rPr>
+        <w:t>Juni :</w:t>
+      </w:r>
+      <w:proofErr w:type="gramEnd"/>
+      <w:r>
+        <w:rPr>
+          <w:rFonts w:ascii="Times New Roman" w:eastAsia="Times New Roman" w:hAnsi="Times New Roman" w:cs="Times New Roman"/>
+          <w:color w:val="000000"/>
+          <w:sz w:val="24"/>
+          <w:szCs w:val="24"/>
+        </w:rPr>
+        <w:t xml:space="preserve"> pengumpulan draft proposal</w:t>
+      </w:r>
+    </w:p>
+    <w:p>
+      <w:pPr>
+        <w:numPr>
+          <w:ilvl w:val="0"/>
+          <w:numId w:val="15"/>
+        </w:numPr>
+        <w:spacing w:after="0" w:line="360" w:lineRule="auto"/>
+        <w:jc w:val="both"/>
+        <w:textAlignment w:val="baseline"/>
+        <w:rPr>
+          <w:rFonts w:ascii="Times New Roman" w:eastAsia="Times New Roman" w:hAnsi="Times New Roman" w:cs="Times New Roman"/>
+          <w:color w:val="000000"/>
+          <w:sz w:val="24"/>
+          <w:szCs w:val="24"/>
+        </w:rPr>
+      </w:pPr>
+      <w:r>
+        <w:rPr>
+          <w:rFonts w:ascii="Times New Roman" w:eastAsia="Times New Roman" w:hAnsi="Times New Roman" w:cs="Times New Roman"/>
+          <w:color w:val="000000"/>
+          <w:sz w:val="24"/>
+          <w:szCs w:val="24"/>
+        </w:rPr>
+        <w:t>29 - 30 Juni: Webinar review proposal sesuai topik/tipe kegiatan</w:t>
+      </w:r>
+    </w:p>
+    <w:p>
+      <w:pPr>
+        <w:numPr>
+          <w:ilvl w:val="0"/>
+          <w:numId w:val="15"/>
+        </w:numPr>
+        <w:spacing w:after="0" w:line="360" w:lineRule="auto"/>
+        <w:jc w:val="both"/>
+        <w:textAlignment w:val="baseline"/>
+        <w:rPr>
+          <w:rFonts w:ascii="Times New Roman" w:eastAsia="Times New Roman" w:hAnsi="Times New Roman" w:cs="Times New Roman"/>
+          <w:color w:val="000000"/>
+          <w:sz w:val="24"/>
+          <w:szCs w:val="24"/>
+        </w:rPr>
+      </w:pPr>
+      <w:r>
+        <w:rPr>
+          <w:rFonts w:ascii="Times New Roman" w:eastAsia="Times New Roman" w:hAnsi="Times New Roman" w:cs="Times New Roman"/>
+          <w:color w:val="000000"/>
+          <w:sz w:val="24"/>
+          <w:szCs w:val="24"/>
+        </w:rPr>
+        <w:t xml:space="preserve">2 </w:t>
+      </w:r>
+      <w:proofErr w:type="gramStart"/>
+      <w:r>
+        <w:rPr>
+          <w:rFonts w:ascii="Times New Roman" w:eastAsia="Times New Roman" w:hAnsi="Times New Roman" w:cs="Times New Roman"/>
+          <w:color w:val="000000"/>
+          <w:sz w:val="24"/>
+          <w:szCs w:val="24"/>
+        </w:rPr>
+        <w:t>Juli :</w:t>
+      </w:r>
+      <w:proofErr w:type="gramEnd"/>
+      <w:r>
+        <w:rPr>
+          <w:rFonts w:ascii="Times New Roman" w:eastAsia="Times New Roman" w:hAnsi="Times New Roman" w:cs="Times New Roman"/>
+          <w:color w:val="000000"/>
+          <w:sz w:val="24"/>
+          <w:szCs w:val="24"/>
+        </w:rPr>
+        <w:t xml:space="preserve"> Feedback proposal dari reviewer</w:t>
+      </w:r>
+    </w:p>
+    <w:p>
+      <w:pPr>
+        <w:numPr>
+          <w:ilvl w:val="0"/>
+          <w:numId w:val="15"/>
+        </w:numPr>
+        <w:spacing w:after="0" w:line="360" w:lineRule="auto"/>
+        <w:jc w:val="both"/>
+        <w:textAlignment w:val="baseline"/>
+        <w:rPr>
+          <w:rFonts w:ascii="Times New Roman" w:eastAsia="Times New Roman" w:hAnsi="Times New Roman" w:cs="Times New Roman"/>
+          <w:color w:val="000000"/>
+          <w:sz w:val="24"/>
+          <w:szCs w:val="24"/>
+        </w:rPr>
+      </w:pPr>
+      <w:r>
+        <w:rPr>
+          <w:rFonts w:ascii="Times New Roman" w:eastAsia="Times New Roman" w:hAnsi="Times New Roman" w:cs="Times New Roman"/>
+          <w:color w:val="000000"/>
+          <w:sz w:val="24"/>
+          <w:szCs w:val="24"/>
+        </w:rPr>
+        <w:t>3 - 31 Juli: Pelaksanaan program (revisi proposal dg pendampingan DPL di awal minggu) </w:t>
+      </w:r>
+    </w:p>
+    <w:p>
+      <w:pPr>
+        <w:numPr>
+          <w:ilvl w:val="0"/>
+          <w:numId w:val="15"/>
+        </w:numPr>
+        <w:spacing w:after="0" w:line="360" w:lineRule="auto"/>
+        <w:jc w:val="both"/>
+        <w:textAlignment w:val="baseline"/>
+        <w:rPr>
+          <w:rFonts w:ascii="Times New Roman" w:eastAsia="Times New Roman" w:hAnsi="Times New Roman" w:cs="Times New Roman"/>
+          <w:color w:val="000000"/>
+          <w:sz w:val="24"/>
+          <w:szCs w:val="24"/>
+        </w:rPr>
+      </w:pPr>
+      <w:r>
+        <w:rPr>
+          <w:rFonts w:ascii="Times New Roman" w:eastAsia="Times New Roman" w:hAnsi="Times New Roman" w:cs="Times New Roman"/>
+          <w:color w:val="000000"/>
+          <w:sz w:val="24"/>
+          <w:szCs w:val="24"/>
+        </w:rPr>
+        <w:t xml:space="preserve">3 </w:t>
+      </w:r>
+      <w:proofErr w:type="gramStart"/>
+      <w:r>
+        <w:rPr>
+          <w:rFonts w:ascii="Times New Roman" w:eastAsia="Times New Roman" w:hAnsi="Times New Roman" w:cs="Times New Roman"/>
+          <w:color w:val="000000"/>
+          <w:sz w:val="24"/>
+          <w:szCs w:val="24"/>
+        </w:rPr>
+        <w:t>Agustus :</w:t>
+      </w:r>
+      <w:proofErr w:type="gramEnd"/>
+      <w:r>
+        <w:rPr>
+          <w:rFonts w:ascii="Times New Roman" w:eastAsia="Times New Roman" w:hAnsi="Times New Roman" w:cs="Times New Roman"/>
+          <w:color w:val="000000"/>
+          <w:sz w:val="24"/>
+          <w:szCs w:val="24"/>
+        </w:rPr>
+        <w:t xml:space="preserve"> Presentasi Laporan akhir tiap grup DPL</w:t>
+      </w:r>
+    </w:p>
+    <w:p>
+      <w:pPr>
+        <w:numPr>
+          <w:ilvl w:val="0"/>
+          <w:numId w:val="15"/>
+        </w:numPr>
+        <w:spacing w:after="0" w:line="360" w:lineRule="auto"/>
+        <w:jc w:val="both"/>
+        <w:textAlignment w:val="baseline"/>
+        <w:rPr>
+          <w:rFonts w:ascii="Times New Roman" w:eastAsia="Times New Roman" w:hAnsi="Times New Roman" w:cs="Times New Roman"/>
+          <w:color w:val="000000"/>
+          <w:sz w:val="24"/>
+          <w:szCs w:val="24"/>
+        </w:rPr>
+      </w:pPr>
+      <w:r>
+        <w:rPr>
+          <w:rFonts w:ascii="Times New Roman" w:eastAsia="Times New Roman" w:hAnsi="Times New Roman" w:cs="Times New Roman"/>
+          <w:color w:val="000000"/>
+          <w:sz w:val="24"/>
+          <w:szCs w:val="24"/>
+        </w:rPr>
+        <w:t xml:space="preserve">6 </w:t>
+      </w:r>
+      <w:proofErr w:type="gramStart"/>
+      <w:r>
+        <w:rPr>
+          <w:rFonts w:ascii="Times New Roman" w:eastAsia="Times New Roman" w:hAnsi="Times New Roman" w:cs="Times New Roman"/>
+          <w:color w:val="000000"/>
+          <w:sz w:val="24"/>
+          <w:szCs w:val="24"/>
+        </w:rPr>
+        <w:t>Agustus :</w:t>
+      </w:r>
+      <w:proofErr w:type="gramEnd"/>
     </w:p>
     <w:p>
       <w:pPr>
         <w:pStyle w:val="ListParagraph"/>
         <w:numPr>
-          <w:ilvl w:val="0"/>
-          <w:numId w:val="17"/>
+          <w:ilvl w:val="1"/>
+          <w:numId w:val="15"/>
         </w:numPr>
-        <w:spacing w:line="360" w:lineRule="auto"/>
-        <w:rPr>
-          <w:rFonts w:ascii="Times New Roman" w:hAnsi="Times New Roman" w:cs="Times New Roman"/>
-          <w:sz w:val="24"/>
-          <w:szCs w:val="24"/>
-        </w:rPr>
-      </w:pPr>
-      <w:r>
-        <w:rPr>
-          <w:rFonts w:ascii="Times New Roman" w:hAnsi="Times New Roman" w:cs="Times New Roman"/>
-          <w:sz w:val="24"/>
-          <w:szCs w:val="24"/>
-        </w:rPr>
-        <w:t>Pembuatan poster, video</w:t>
-      </w:r>
-      <w:r>
-        <w:rPr>
-          <w:rFonts w:ascii="Times New Roman" w:hAnsi="Times New Roman" w:cs="Times New Roman"/>
-          <w:sz w:val="24"/>
-          <w:szCs w:val="24"/>
-        </w:rPr>
-        <w:t>:</w:t>
-      </w:r>
-      <w:r>
-        <w:rPr>
-          <w:rFonts w:ascii="Times New Roman" w:hAnsi="Times New Roman" w:cs="Times New Roman"/>
-          <w:sz w:val="24"/>
-          <w:szCs w:val="24"/>
-        </w:rPr>
-        <w:tab/>
+        <w:spacing w:after="0" w:line="360" w:lineRule="auto"/>
+        <w:jc w:val="both"/>
+        <w:rPr>
+          <w:rFonts w:ascii="Times New Roman" w:eastAsia="Times New Roman" w:hAnsi="Times New Roman" w:cs="Times New Roman"/>
+          <w:sz w:val="24"/>
+          <w:szCs w:val="24"/>
+        </w:rPr>
+      </w:pPr>
+      <w:r>
+        <w:rPr>
+          <w:rFonts w:ascii="Times New Roman" w:eastAsia="Times New Roman" w:hAnsi="Times New Roman" w:cs="Times New Roman"/>
+          <w:color w:val="000000"/>
+          <w:sz w:val="24"/>
+          <w:szCs w:val="24"/>
+        </w:rPr>
+        <w:t>Pengumpulan revisi laporan, proposal dan produk program.</w:t>
       </w:r>
     </w:p>
     <w:p>
       <w:pPr>
         <w:pStyle w:val="ListParagraph"/>
         <w:numPr>
-          <w:ilvl w:val="0"/>
-          <w:numId w:val="22"/>
+          <w:ilvl w:val="1"/>
+          <w:numId w:val="15"/>
         </w:numPr>
-        <w:spacing w:line="360" w:lineRule="auto"/>
-        <w:rPr>
-          <w:rFonts w:ascii="Times New Roman" w:hAnsi="Times New Roman" w:cs="Times New Roman"/>
-          <w:sz w:val="24"/>
-          <w:szCs w:val="24"/>
-        </w:rPr>
-      </w:pPr>
-      <w:r>
-        <w:rPr>
-          <w:rFonts w:ascii="Times New Roman" w:hAnsi="Times New Roman" w:cs="Times New Roman"/>
-          <w:sz w:val="24"/>
-          <w:szCs w:val="24"/>
-        </w:rPr>
-        <w:t>Dennis</w:t>
-      </w:r>
-      <w:r>
-        <w:rPr>
-          <w:rFonts w:ascii="Times New Roman" w:hAnsi="Times New Roman" w:cs="Times New Roman"/>
-          <w:sz w:val="24"/>
-          <w:szCs w:val="24"/>
-          <w:lang w:val="en-US"/>
-        </w:rPr>
-        <w:t xml:space="preserve"> Alexander</w:t>
+        <w:spacing w:after="0" w:line="360" w:lineRule="auto"/>
+        <w:jc w:val="both"/>
+        <w:rPr>
+          <w:rFonts w:ascii="Times New Roman" w:eastAsia="Times New Roman" w:hAnsi="Times New Roman" w:cs="Times New Roman"/>
+          <w:sz w:val="24"/>
+          <w:szCs w:val="24"/>
+        </w:rPr>
+      </w:pPr>
+      <w:r>
+        <w:rPr>
+          <w:rFonts w:ascii="Times New Roman" w:eastAsia="Times New Roman" w:hAnsi="Times New Roman" w:cs="Times New Roman"/>
+          <w:color w:val="000000"/>
+          <w:sz w:val="24"/>
+          <w:szCs w:val="24"/>
+        </w:rPr>
+        <w:lastRenderedPageBreak/>
+        <w:t>Pertemuan terakhir dg DPL.</w:t>
       </w:r>
     </w:p>
     <w:p>
       <w:pPr>
         <w:pStyle w:val="ListParagraph"/>
         <w:numPr>
-          <w:ilvl w:val="0"/>
-          <w:numId w:val="22"/>
+          <w:ilvl w:val="1"/>
+          <w:numId w:val="15"/>
         </w:numPr>
-        <w:spacing w:line="360" w:lineRule="auto"/>
-        <w:rPr>
-          <w:rFonts w:ascii="Times New Roman" w:hAnsi="Times New Roman" w:cs="Times New Roman"/>
-          <w:sz w:val="24"/>
-          <w:szCs w:val="24"/>
-        </w:rPr>
-      </w:pPr>
-      <w:r>
-        <w:rPr>
-          <w:rFonts w:ascii="Times New Roman" w:hAnsi="Times New Roman" w:cs="Times New Roman"/>
-          <w:sz w:val="24"/>
-          <w:szCs w:val="24"/>
-        </w:rPr>
-        <w:t>Raven Chrissando PM</w:t>
-      </w:r>
-    </w:p>
-    <w:p>
-      <w:pPr>
-        <w:pStyle w:val="ListParagraph"/>
+        <w:spacing w:after="0" w:line="360" w:lineRule="auto"/>
+        <w:jc w:val="both"/>
+        <w:rPr>
+          <w:rFonts w:ascii="Times New Roman" w:eastAsia="Times New Roman" w:hAnsi="Times New Roman" w:cs="Times New Roman"/>
+          <w:sz w:val="24"/>
+          <w:szCs w:val="24"/>
+        </w:rPr>
+      </w:pPr>
+      <w:r>
+        <w:rPr>
+          <w:rFonts w:ascii="Times New Roman" w:eastAsia="Times New Roman" w:hAnsi="Times New Roman" w:cs="Times New Roman"/>
+          <w:color w:val="000000"/>
+          <w:sz w:val="24"/>
+          <w:szCs w:val="24"/>
+        </w:rPr>
+        <w:t>Penilaian hasil akhir oleh reviewer.</w:t>
+      </w:r>
+    </w:p>
+    <w:p>
+      <w:pPr>
         <w:numPr>
           <w:ilvl w:val="0"/>
-          <w:numId w:val="17"/>
+          <w:numId w:val="15"/>
         </w:numPr>
-        <w:spacing w:line="360" w:lineRule="auto"/>
-        <w:rPr>
-          <w:rFonts w:ascii="Times New Roman" w:hAnsi="Times New Roman" w:cs="Times New Roman"/>
-          <w:sz w:val="24"/>
-          <w:szCs w:val="24"/>
-        </w:rPr>
-      </w:pPr>
-      <w:r>
-        <w:rPr>
-          <w:rFonts w:ascii="Times New Roman" w:hAnsi="Times New Roman" w:cs="Times New Roman"/>
-          <w:sz w:val="24"/>
-          <w:szCs w:val="24"/>
-        </w:rPr>
-        <w:t>Prototype produk</w:t>
-      </w:r>
-      <w:r>
-        <w:rPr>
-          <w:rFonts w:ascii="Times New Roman" w:hAnsi="Times New Roman" w:cs="Times New Roman"/>
-          <w:sz w:val="24"/>
-          <w:szCs w:val="24"/>
-        </w:rPr>
-        <w:t xml:space="preserve">: </w:t>
-      </w:r>
-    </w:p>
-    <w:p>
-      <w:pPr>
-        <w:pStyle w:val="ListParagraph"/>
-        <w:numPr>
-          <w:ilvl w:val="0"/>
-          <w:numId w:val="23"/>
-        </w:numPr>
-        <w:spacing w:line="360" w:lineRule="auto"/>
-        <w:rPr>
-          <w:rFonts w:ascii="Times New Roman" w:hAnsi="Times New Roman" w:cs="Times New Roman"/>
-          <w:sz w:val="24"/>
-          <w:szCs w:val="24"/>
-        </w:rPr>
-      </w:pPr>
-      <w:r>
+        <w:spacing w:after="0" w:line="360" w:lineRule="auto"/>
+        <w:jc w:val="both"/>
+        <w:textAlignment w:val="baseline"/>
         <w:rPr>
           <w:rFonts w:ascii="Times New Roman" w:eastAsia="Times New Roman" w:hAnsi="Times New Roman" w:cs="Times New Roman"/>
           <w:color w:val="000000"/>
           <w:sz w:val="24"/>
           <w:szCs w:val="24"/>
         </w:rPr>
-        <w:t>Hanna Gloria Claudia Rehiara</w:t>
-      </w:r>
-    </w:p>
-    <w:p>
-      <w:pPr>
-        <w:pStyle w:val="ListParagraph"/>
-        <w:numPr>
-          <w:ilvl w:val="0"/>
-          <w:numId w:val="23"/>
-        </w:numPr>
-        <w:spacing w:line="360" w:lineRule="auto"/>
-        <w:rPr>
-          <w:rFonts w:ascii="Times New Roman" w:hAnsi="Times New Roman" w:cs="Times New Roman"/>
-          <w:sz w:val="24"/>
-          <w:szCs w:val="24"/>
-        </w:rPr>
-      </w:pPr>
-      <w:r>
-        <w:rPr>
-          <w:rFonts w:ascii="Times New Roman" w:hAnsi="Times New Roman" w:cs="Times New Roman"/>
-          <w:sz w:val="24"/>
-          <w:szCs w:val="24"/>
-        </w:rPr>
-        <w:t>Davin Wilson V</w:t>
-      </w:r>
-      <w:r>
-        <w:rPr>
-          <w:rFonts w:ascii="Times New Roman" w:hAnsi="Times New Roman" w:cs="Times New Roman"/>
-          <w:sz w:val="24"/>
-          <w:szCs w:val="24"/>
-        </w:rPr>
-        <w:t>alerian</w:t>
-      </w:r>
-      <w:r>
-        <w:rPr>
-          <w:rFonts w:ascii="Times New Roman" w:hAnsi="Times New Roman" w:cs="Times New Roman"/>
-          <w:sz w:val="24"/>
-          <w:szCs w:val="24"/>
-        </w:rPr>
-        <w:tab/>
-      </w:r>
-    </w:p>
-    <w:p>
-      <w:pPr>
-        <w:pStyle w:val="ListParagraph"/>
-        <w:numPr>
-          <w:ilvl w:val="0"/>
-          <w:numId w:val="17"/>
-        </w:numPr>
-        <w:spacing w:line="360" w:lineRule="auto"/>
-        <w:rPr>
-          <w:rFonts w:ascii="Times New Roman" w:hAnsi="Times New Roman" w:cs="Times New Roman"/>
-          <w:sz w:val="24"/>
-          <w:szCs w:val="24"/>
-        </w:rPr>
-      </w:pPr>
-      <w:r>
-        <w:rPr>
-          <w:rFonts w:ascii="Times New Roman" w:hAnsi="Times New Roman" w:cs="Times New Roman"/>
-          <w:sz w:val="24"/>
-          <w:szCs w:val="24"/>
-        </w:rPr>
-        <w:t>Pengelola Sosial Med</w:t>
-      </w:r>
-      <w:r>
-        <w:rPr>
-          <w:rFonts w:ascii="Times New Roman" w:hAnsi="Times New Roman" w:cs="Times New Roman"/>
-          <w:sz w:val="24"/>
-          <w:szCs w:val="24"/>
-        </w:rPr>
-        <w:t>ia (Youtube, Instagram, Email):</w:t>
-      </w:r>
-    </w:p>
-    <w:p>
-      <w:pPr>
-        <w:pStyle w:val="ListParagraph"/>
-        <w:numPr>
-          <w:ilvl w:val="0"/>
-          <w:numId w:val="24"/>
-        </w:numPr>
-        <w:spacing w:line="360" w:lineRule="auto"/>
-        <w:rPr>
-          <w:rFonts w:ascii="Times New Roman" w:hAnsi="Times New Roman" w:cs="Times New Roman"/>
-          <w:sz w:val="24"/>
-          <w:szCs w:val="24"/>
-        </w:rPr>
-      </w:pPr>
-      <w:r>
-        <w:rPr>
-          <w:rFonts w:ascii="Times New Roman" w:hAnsi="Times New Roman" w:cs="Times New Roman"/>
-          <w:sz w:val="24"/>
-          <w:szCs w:val="24"/>
-        </w:rPr>
-        <w:t xml:space="preserve">Anna Maria Setya Kusuma Danggur </w:t>
-      </w:r>
-    </w:p>
-    <w:p>
-      <w:pPr>
-        <w:pStyle w:val="ListParagraph"/>
-        <w:numPr>
-          <w:ilvl w:val="0"/>
-          <w:numId w:val="24"/>
-        </w:numPr>
-        <w:spacing w:line="360" w:lineRule="auto"/>
-        <w:rPr>
-          <w:rFonts w:ascii="Times New Roman" w:hAnsi="Times New Roman" w:cs="Times New Roman"/>
-          <w:sz w:val="24"/>
-          <w:szCs w:val="24"/>
-        </w:rPr>
-      </w:pPr>
-      <w:r>
-        <w:rPr>
-          <w:rFonts w:ascii="Times New Roman" w:hAnsi="Times New Roman" w:cs="Times New Roman"/>
-          <w:sz w:val="24"/>
-          <w:szCs w:val="24"/>
-        </w:rPr>
-        <w:t>Eptriani Dealisja</w:t>
-      </w:r>
-    </w:p>
-    <w:p>
-      <w:pPr>
-        <w:pStyle w:val="ListParagraph"/>
-        <w:numPr>
-          <w:ilvl w:val="0"/>
-          <w:numId w:val="17"/>
-        </w:numPr>
-        <w:spacing w:line="360" w:lineRule="auto"/>
-        <w:rPr>
-          <w:rFonts w:ascii="Times New Roman" w:hAnsi="Times New Roman" w:cs="Times New Roman"/>
-          <w:sz w:val="24"/>
-          <w:szCs w:val="24"/>
-        </w:rPr>
-      </w:pPr>
-      <w:r>
-        <w:rPr>
-          <w:rFonts w:ascii="Times New Roman" w:hAnsi="Times New Roman" w:cs="Times New Roman"/>
-          <w:sz w:val="24"/>
-          <w:szCs w:val="24"/>
-        </w:rPr>
-        <w:t xml:space="preserve">Koordinator dengan Kepala Kecamatan Sentolo: </w:t>
-      </w:r>
-    </w:p>
-    <w:p>
-      <w:pPr>
-        <w:pStyle w:val="ListParagraph"/>
-        <w:numPr>
-          <w:ilvl w:val="0"/>
-          <w:numId w:val="25"/>
-        </w:numPr>
-        <w:spacing w:line="360" w:lineRule="auto"/>
-        <w:ind w:left="1440"/>
-        <w:rPr>
-          <w:rFonts w:ascii="Times New Roman" w:hAnsi="Times New Roman" w:cs="Times New Roman"/>
-          <w:sz w:val="24"/>
-          <w:szCs w:val="24"/>
-        </w:rPr>
-      </w:pPr>
-      <w:r>
-        <w:rPr>
-          <w:rFonts w:ascii="Times New Roman" w:hAnsi="Times New Roman" w:cs="Times New Roman"/>
-          <w:sz w:val="24"/>
-          <w:szCs w:val="24"/>
-        </w:rPr>
-        <w:t>Natasya Febriola Haurissa</w:t>
-      </w:r>
+      </w:pPr>
+      <w:r>
+        <w:rPr>
+          <w:rFonts w:ascii="Times New Roman" w:eastAsia="Times New Roman" w:hAnsi="Times New Roman" w:cs="Times New Roman"/>
+          <w:color w:val="000000"/>
+          <w:sz w:val="24"/>
+          <w:szCs w:val="24"/>
+        </w:rPr>
+        <w:t xml:space="preserve">10 </w:t>
+      </w:r>
+      <w:proofErr w:type="gramStart"/>
+      <w:r>
+        <w:rPr>
+          <w:rFonts w:ascii="Times New Roman" w:eastAsia="Times New Roman" w:hAnsi="Times New Roman" w:cs="Times New Roman"/>
+          <w:color w:val="000000"/>
+          <w:sz w:val="24"/>
+          <w:szCs w:val="24"/>
+        </w:rPr>
+        <w:t>Agustus :</w:t>
+      </w:r>
+      <w:proofErr w:type="gramEnd"/>
+      <w:r>
+        <w:rPr>
+          <w:rFonts w:ascii="Times New Roman" w:eastAsia="Times New Roman" w:hAnsi="Times New Roman" w:cs="Times New Roman"/>
+          <w:color w:val="000000"/>
+          <w:sz w:val="24"/>
+          <w:szCs w:val="24"/>
+        </w:rPr>
+        <w:t xml:space="preserve"> Penyerahan nilai oleh DPL ke LPPM</w:t>
+      </w:r>
+    </w:p>
+    <w:p>
+      <w:pPr>
+        <w:spacing w:after="0" w:line="360" w:lineRule="auto"/>
+        <w:ind w:left="720"/>
+        <w:jc w:val="both"/>
+        <w:textAlignment w:val="baseline"/>
+        <w:rPr>
+          <w:rFonts w:ascii="Times New Roman" w:eastAsia="Times New Roman" w:hAnsi="Times New Roman" w:cs="Times New Roman"/>
+          <w:color w:val="000000"/>
+          <w:sz w:val="24"/>
+          <w:szCs w:val="24"/>
+        </w:rPr>
+      </w:pPr>
     </w:p>
     <w:p>
       <w:pPr>
@@ -7699,483 +8218,7 @@
           <w:szCs w:val="24"/>
         </w:rPr>
       </w:pPr>
-      <w:bookmarkStart w:id="21" w:name="_Toc43574762"/>
-      <w:r>
-        <w:rPr>
-          <w:rFonts w:cs="Times New Roman"/>
-          <w:sz w:val="24"/>
-          <w:szCs w:val="24"/>
-        </w:rPr>
-        <w:t xml:space="preserve">Rencana </w:t>
-      </w:r>
-      <w:r>
-        <w:rPr>
-          <w:rFonts w:cs="Times New Roman"/>
-          <w:sz w:val="24"/>
-          <w:szCs w:val="24"/>
-        </w:rPr>
-        <w:t>K</w:t>
-      </w:r>
-      <w:r>
-        <w:rPr>
-          <w:rFonts w:cs="Times New Roman"/>
-          <w:sz w:val="24"/>
-          <w:szCs w:val="24"/>
-        </w:rPr>
-        <w:t>egiatan</w:t>
-      </w:r>
-      <w:bookmarkEnd w:id="21"/>
-    </w:p>
-    <w:p>
-      <w:pPr>
-        <w:spacing w:after="240" w:line="360" w:lineRule="auto"/>
-        <w:jc w:val="both"/>
-        <w:rPr>
-          <w:rFonts w:ascii="Times New Roman" w:hAnsi="Times New Roman" w:cs="Times New Roman"/>
-          <w:sz w:val="24"/>
-          <w:szCs w:val="24"/>
-        </w:rPr>
-      </w:pPr>
-      <w:r>
-        <w:rPr>
-          <w:rFonts w:ascii="Times New Roman" w:hAnsi="Times New Roman" w:cs="Times New Roman"/>
-          <w:sz w:val="24"/>
-          <w:szCs w:val="24"/>
-        </w:rPr>
-        <w:tab/>
-      </w:r>
-      <w:r>
-        <w:rPr>
-          <w:rFonts w:ascii="Times New Roman" w:hAnsi="Times New Roman" w:cs="Times New Roman"/>
-          <w:color w:val="000000"/>
-          <w:sz w:val="24"/>
-          <w:szCs w:val="24"/>
-        </w:rPr>
-        <w:t>Kelompok kami akan mengadakan kegiatan pembuatan karya inovasi. Kelompok kami memilih karya inovasi karena kami ingin membantu masyarakat yang berada di desa Sentolo untuk menghadapi COVID-19 dengan bantuan alat yang akan kami sebarluaskan di desa tersebut. Kami akan memperkenalkan produk inovasi kami, setelah itu kami akan mengajarkan warga desa melalui poster cara membuat produk tersebut. Harapannya produk ini dapat membantu masyarakat untuk menjaga kebersihan uang yang mereka gunakan dalam kehidupan dari virus atau bakteri yang ada</w:t>
-      </w:r>
-      <w:r>
-        <w:rPr>
-          <w:rFonts w:ascii="Times New Roman" w:hAnsi="Times New Roman" w:cs="Times New Roman"/>
-          <w:color w:val="1F4E79"/>
-          <w:sz w:val="24"/>
-          <w:szCs w:val="24"/>
-        </w:rPr>
-        <w:t>.</w:t>
-      </w:r>
-    </w:p>
-    <w:p>
-      <w:pPr>
-        <w:pStyle w:val="Heading2"/>
-        <w:numPr>
-          <w:ilvl w:val="0"/>
-          <w:numId w:val="5"/>
-        </w:numPr>
-        <w:spacing w:line="360" w:lineRule="auto"/>
-        <w:jc w:val="both"/>
-        <w:rPr>
-          <w:rFonts w:cs="Times New Roman"/>
-          <w:sz w:val="24"/>
-          <w:szCs w:val="24"/>
-        </w:rPr>
-      </w:pPr>
-      <w:bookmarkStart w:id="22" w:name="_Toc43574763"/>
-      <w:r>
-        <w:rPr>
-          <w:rFonts w:cs="Times New Roman"/>
-          <w:sz w:val="24"/>
-          <w:szCs w:val="24"/>
-        </w:rPr>
-        <w:t>Uraikan Teknis P</w:t>
-      </w:r>
-      <w:r>
-        <w:rPr>
-          <w:rFonts w:cs="Times New Roman"/>
-          <w:sz w:val="24"/>
-          <w:szCs w:val="24"/>
-        </w:rPr>
-        <w:t>elaksanaan</w:t>
-      </w:r>
-      <w:bookmarkEnd w:id="22"/>
-    </w:p>
-    <w:p>
-      <w:pPr>
-        <w:numPr>
-          <w:ilvl w:val="0"/>
-          <w:numId w:val="15"/>
-        </w:numPr>
-        <w:spacing w:after="0" w:line="360" w:lineRule="auto"/>
-        <w:jc w:val="both"/>
-        <w:textAlignment w:val="baseline"/>
-        <w:rPr>
-          <w:rFonts w:ascii="Times New Roman" w:eastAsia="Times New Roman" w:hAnsi="Times New Roman" w:cs="Times New Roman"/>
-          <w:color w:val="000000"/>
-          <w:sz w:val="24"/>
-          <w:szCs w:val="24"/>
-        </w:rPr>
-      </w:pPr>
-      <w:r>
-        <w:rPr>
-          <w:rFonts w:ascii="Times New Roman" w:eastAsia="Times New Roman" w:hAnsi="Times New Roman" w:cs="Times New Roman"/>
-          <w:color w:val="000000"/>
-          <w:sz w:val="24"/>
-          <w:szCs w:val="24"/>
-        </w:rPr>
-        <w:t xml:space="preserve">25 </w:t>
-      </w:r>
-      <w:proofErr w:type="gramStart"/>
-      <w:r>
-        <w:rPr>
-          <w:rFonts w:ascii="Times New Roman" w:eastAsia="Times New Roman" w:hAnsi="Times New Roman" w:cs="Times New Roman"/>
-          <w:color w:val="000000"/>
-          <w:sz w:val="24"/>
-          <w:szCs w:val="24"/>
-        </w:rPr>
-        <w:t>Juni :</w:t>
-      </w:r>
-      <w:proofErr w:type="gramEnd"/>
-      <w:r>
-        <w:rPr>
-          <w:rFonts w:ascii="Times New Roman" w:eastAsia="Times New Roman" w:hAnsi="Times New Roman" w:cs="Times New Roman"/>
-          <w:color w:val="000000"/>
-          <w:sz w:val="24"/>
-          <w:szCs w:val="24"/>
-        </w:rPr>
-        <w:t xml:space="preserve"> pengumpulan draft proposal</w:t>
-      </w:r>
-    </w:p>
-    <w:p>
-      <w:pPr>
-        <w:numPr>
-          <w:ilvl w:val="0"/>
-          <w:numId w:val="15"/>
-        </w:numPr>
-        <w:spacing w:after="0" w:line="360" w:lineRule="auto"/>
-        <w:jc w:val="both"/>
-        <w:textAlignment w:val="baseline"/>
-        <w:rPr>
-          <w:rFonts w:ascii="Times New Roman" w:eastAsia="Times New Roman" w:hAnsi="Times New Roman" w:cs="Times New Roman"/>
-          <w:color w:val="000000"/>
-          <w:sz w:val="24"/>
-          <w:szCs w:val="24"/>
-        </w:rPr>
-      </w:pPr>
-      <w:r>
-        <w:rPr>
-          <w:rFonts w:ascii="Times New Roman" w:eastAsia="Times New Roman" w:hAnsi="Times New Roman" w:cs="Times New Roman"/>
-          <w:color w:val="000000"/>
-          <w:sz w:val="24"/>
-          <w:szCs w:val="24"/>
-        </w:rPr>
-        <w:t>29 - 30 Juni: Webinar review proposal sesuai topik/tipe kegiatan</w:t>
-      </w:r>
-    </w:p>
-    <w:p>
-      <w:pPr>
-        <w:numPr>
-          <w:ilvl w:val="0"/>
-          <w:numId w:val="15"/>
-        </w:numPr>
-        <w:spacing w:after="0" w:line="360" w:lineRule="auto"/>
-        <w:jc w:val="both"/>
-        <w:textAlignment w:val="baseline"/>
-        <w:rPr>
-          <w:rFonts w:ascii="Times New Roman" w:eastAsia="Times New Roman" w:hAnsi="Times New Roman" w:cs="Times New Roman"/>
-          <w:color w:val="000000"/>
-          <w:sz w:val="24"/>
-          <w:szCs w:val="24"/>
-        </w:rPr>
-      </w:pPr>
-      <w:r>
-        <w:rPr>
-          <w:rFonts w:ascii="Times New Roman" w:eastAsia="Times New Roman" w:hAnsi="Times New Roman" w:cs="Times New Roman"/>
-          <w:color w:val="000000"/>
-          <w:sz w:val="24"/>
-          <w:szCs w:val="24"/>
-        </w:rPr>
-        <w:t xml:space="preserve">2 </w:t>
-      </w:r>
-      <w:proofErr w:type="gramStart"/>
-      <w:r>
-        <w:rPr>
-          <w:rFonts w:ascii="Times New Roman" w:eastAsia="Times New Roman" w:hAnsi="Times New Roman" w:cs="Times New Roman"/>
-          <w:color w:val="000000"/>
-          <w:sz w:val="24"/>
-          <w:szCs w:val="24"/>
-        </w:rPr>
-        <w:t>Juli :</w:t>
-      </w:r>
-      <w:proofErr w:type="gramEnd"/>
-      <w:r>
-        <w:rPr>
-          <w:rFonts w:ascii="Times New Roman" w:eastAsia="Times New Roman" w:hAnsi="Times New Roman" w:cs="Times New Roman"/>
-          <w:color w:val="000000"/>
-          <w:sz w:val="24"/>
-          <w:szCs w:val="24"/>
-        </w:rPr>
-        <w:t xml:space="preserve"> Feedback proposal dari reviewer</w:t>
-      </w:r>
-    </w:p>
-    <w:p>
-      <w:pPr>
-        <w:numPr>
-          <w:ilvl w:val="0"/>
-          <w:numId w:val="15"/>
-        </w:numPr>
-        <w:spacing w:after="0" w:line="360" w:lineRule="auto"/>
-        <w:jc w:val="both"/>
-        <w:textAlignment w:val="baseline"/>
-        <w:rPr>
-          <w:rFonts w:ascii="Times New Roman" w:eastAsia="Times New Roman" w:hAnsi="Times New Roman" w:cs="Times New Roman"/>
-          <w:color w:val="000000"/>
-          <w:sz w:val="24"/>
-          <w:szCs w:val="24"/>
-        </w:rPr>
-      </w:pPr>
-      <w:r>
-        <w:rPr>
-          <w:rFonts w:ascii="Times New Roman" w:eastAsia="Times New Roman" w:hAnsi="Times New Roman" w:cs="Times New Roman"/>
-          <w:color w:val="000000"/>
-          <w:sz w:val="24"/>
-          <w:szCs w:val="24"/>
-        </w:rPr>
-        <w:t>3 - 31 Juli: Pelaksanaan program (revisi proposal dg pendampingan DPL di awal minggu) </w:t>
-      </w:r>
-    </w:p>
-    <w:p>
-      <w:pPr>
-        <w:numPr>
-          <w:ilvl w:val="0"/>
-          <w:numId w:val="15"/>
-        </w:numPr>
-        <w:spacing w:after="0" w:line="360" w:lineRule="auto"/>
-        <w:jc w:val="both"/>
-        <w:textAlignment w:val="baseline"/>
-        <w:rPr>
-          <w:rFonts w:ascii="Times New Roman" w:eastAsia="Times New Roman" w:hAnsi="Times New Roman" w:cs="Times New Roman"/>
-          <w:color w:val="000000"/>
-          <w:sz w:val="24"/>
-          <w:szCs w:val="24"/>
-        </w:rPr>
-      </w:pPr>
-      <w:r>
-        <w:rPr>
-          <w:rFonts w:ascii="Times New Roman" w:eastAsia="Times New Roman" w:hAnsi="Times New Roman" w:cs="Times New Roman"/>
-          <w:color w:val="000000"/>
-          <w:sz w:val="24"/>
-          <w:szCs w:val="24"/>
-        </w:rPr>
-        <w:t xml:space="preserve">3 </w:t>
-      </w:r>
-      <w:proofErr w:type="gramStart"/>
-      <w:r>
-        <w:rPr>
-          <w:rFonts w:ascii="Times New Roman" w:eastAsia="Times New Roman" w:hAnsi="Times New Roman" w:cs="Times New Roman"/>
-          <w:color w:val="000000"/>
-          <w:sz w:val="24"/>
-          <w:szCs w:val="24"/>
-        </w:rPr>
-        <w:t>Agustus :</w:t>
-      </w:r>
-      <w:proofErr w:type="gramEnd"/>
-      <w:r>
-        <w:rPr>
-          <w:rFonts w:ascii="Times New Roman" w:eastAsia="Times New Roman" w:hAnsi="Times New Roman" w:cs="Times New Roman"/>
-          <w:color w:val="000000"/>
-          <w:sz w:val="24"/>
-          <w:szCs w:val="24"/>
-        </w:rPr>
-        <w:t xml:space="preserve"> Presentasi Laporan akhir tiap grup DPL</w:t>
-      </w:r>
-    </w:p>
-    <w:p>
-      <w:pPr>
-        <w:numPr>
-          <w:ilvl w:val="0"/>
-          <w:numId w:val="15"/>
-        </w:numPr>
-        <w:spacing w:after="0" w:line="360" w:lineRule="auto"/>
-        <w:jc w:val="both"/>
-        <w:textAlignment w:val="baseline"/>
-        <w:rPr>
-          <w:rFonts w:ascii="Times New Roman" w:eastAsia="Times New Roman" w:hAnsi="Times New Roman" w:cs="Times New Roman"/>
-          <w:color w:val="000000"/>
-          <w:sz w:val="24"/>
-          <w:szCs w:val="24"/>
-        </w:rPr>
-      </w:pPr>
-      <w:r>
-        <w:rPr>
-          <w:rFonts w:ascii="Times New Roman" w:eastAsia="Times New Roman" w:hAnsi="Times New Roman" w:cs="Times New Roman"/>
-          <w:color w:val="000000"/>
-          <w:sz w:val="24"/>
-          <w:szCs w:val="24"/>
-        </w:rPr>
-        <w:t xml:space="preserve">6 </w:t>
-      </w:r>
-      <w:proofErr w:type="gramStart"/>
-      <w:r>
-        <w:rPr>
-          <w:rFonts w:ascii="Times New Roman" w:eastAsia="Times New Roman" w:hAnsi="Times New Roman" w:cs="Times New Roman"/>
-          <w:color w:val="000000"/>
-          <w:sz w:val="24"/>
-          <w:szCs w:val="24"/>
-        </w:rPr>
-        <w:t>Agustus :</w:t>
-      </w:r>
-      <w:proofErr w:type="gramEnd"/>
-    </w:p>
-    <w:p>
-      <w:pPr>
-        <w:pStyle w:val="ListParagraph"/>
-        <w:numPr>
-          <w:ilvl w:val="1"/>
-          <w:numId w:val="15"/>
-        </w:numPr>
-        <w:spacing w:after="0" w:line="360" w:lineRule="auto"/>
-        <w:jc w:val="both"/>
-        <w:rPr>
-          <w:rFonts w:ascii="Times New Roman" w:eastAsia="Times New Roman" w:hAnsi="Times New Roman" w:cs="Times New Roman"/>
-          <w:sz w:val="24"/>
-          <w:szCs w:val="24"/>
-        </w:rPr>
-      </w:pPr>
-      <w:r>
-        <w:rPr>
-          <w:rFonts w:ascii="Times New Roman" w:eastAsia="Times New Roman" w:hAnsi="Times New Roman" w:cs="Times New Roman"/>
-          <w:color w:val="000000"/>
-          <w:sz w:val="24"/>
-          <w:szCs w:val="24"/>
-        </w:rPr>
-        <w:t>Pengumpulan revisi laporan, proposal dan produk program.</w:t>
-      </w:r>
-    </w:p>
-    <w:p>
-      <w:pPr>
-        <w:pStyle w:val="ListParagraph"/>
-        <w:numPr>
-          <w:ilvl w:val="1"/>
-          <w:numId w:val="15"/>
-        </w:numPr>
-        <w:spacing w:after="0" w:line="360" w:lineRule="auto"/>
-        <w:jc w:val="both"/>
-        <w:rPr>
-          <w:rFonts w:ascii="Times New Roman" w:eastAsia="Times New Roman" w:hAnsi="Times New Roman" w:cs="Times New Roman"/>
-          <w:sz w:val="24"/>
-          <w:szCs w:val="24"/>
-        </w:rPr>
-      </w:pPr>
-      <w:r>
-        <w:rPr>
-          <w:rFonts w:ascii="Times New Roman" w:eastAsia="Times New Roman" w:hAnsi="Times New Roman" w:cs="Times New Roman"/>
-          <w:color w:val="000000"/>
-          <w:sz w:val="24"/>
-          <w:szCs w:val="24"/>
-        </w:rPr>
-        <w:lastRenderedPageBreak/>
-        <w:t>Pertemuan terakhir dg DPL.</w:t>
-      </w:r>
-    </w:p>
-    <w:p>
-      <w:pPr>
-        <w:pStyle w:val="ListParagraph"/>
-        <w:numPr>
-          <w:ilvl w:val="1"/>
-          <w:numId w:val="15"/>
-        </w:numPr>
-        <w:spacing w:after="0" w:line="360" w:lineRule="auto"/>
-        <w:jc w:val="both"/>
-        <w:rPr>
-          <w:rFonts w:ascii="Times New Roman" w:eastAsia="Times New Roman" w:hAnsi="Times New Roman" w:cs="Times New Roman"/>
-          <w:sz w:val="24"/>
-          <w:szCs w:val="24"/>
-        </w:rPr>
-      </w:pPr>
-      <w:r>
-        <w:rPr>
-          <w:rFonts w:ascii="Times New Roman" w:eastAsia="Times New Roman" w:hAnsi="Times New Roman" w:cs="Times New Roman"/>
-          <w:color w:val="000000"/>
-          <w:sz w:val="24"/>
-          <w:szCs w:val="24"/>
-        </w:rPr>
-        <w:t>Penilaian hasil akhir oleh reviewer.</w:t>
-      </w:r>
-    </w:p>
-    <w:p>
-      <w:pPr>
-        <w:numPr>
-          <w:ilvl w:val="0"/>
-          <w:numId w:val="15"/>
-        </w:numPr>
-        <w:spacing w:after="0" w:line="360" w:lineRule="auto"/>
-        <w:jc w:val="both"/>
-        <w:textAlignment w:val="baseline"/>
-        <w:rPr>
-          <w:rFonts w:ascii="Times New Roman" w:eastAsia="Times New Roman" w:hAnsi="Times New Roman" w:cs="Times New Roman"/>
-          <w:color w:val="000000"/>
-          <w:sz w:val="24"/>
-          <w:szCs w:val="24"/>
-        </w:rPr>
-      </w:pPr>
-      <w:r>
-        <w:rPr>
-          <w:rFonts w:ascii="Times New Roman" w:eastAsia="Times New Roman" w:hAnsi="Times New Roman" w:cs="Times New Roman"/>
-          <w:color w:val="000000"/>
-          <w:sz w:val="24"/>
-          <w:szCs w:val="24"/>
-        </w:rPr>
-        <w:t xml:space="preserve">10 </w:t>
-      </w:r>
-      <w:proofErr w:type="gramStart"/>
-      <w:r>
-        <w:rPr>
-          <w:rFonts w:ascii="Times New Roman" w:eastAsia="Times New Roman" w:hAnsi="Times New Roman" w:cs="Times New Roman"/>
-          <w:color w:val="000000"/>
-          <w:sz w:val="24"/>
-          <w:szCs w:val="24"/>
-        </w:rPr>
-        <w:t>Agustus :</w:t>
-      </w:r>
-      <w:proofErr w:type="gramEnd"/>
-      <w:r>
-        <w:rPr>
-          <w:rFonts w:ascii="Times New Roman" w:eastAsia="Times New Roman" w:hAnsi="Times New Roman" w:cs="Times New Roman"/>
-          <w:color w:val="000000"/>
-          <w:sz w:val="24"/>
-          <w:szCs w:val="24"/>
-        </w:rPr>
-        <w:t xml:space="preserve"> Penyerahan nilai oleh DPL ke LPPM</w:t>
-      </w:r>
-    </w:p>
-    <w:p>
-      <w:pPr>
-        <w:spacing w:after="0" w:line="360" w:lineRule="auto"/>
-        <w:ind w:left="720"/>
-        <w:jc w:val="both"/>
-        <w:textAlignment w:val="baseline"/>
-        <w:rPr>
-          <w:rFonts w:ascii="Times New Roman" w:eastAsia="Times New Roman" w:hAnsi="Times New Roman" w:cs="Times New Roman"/>
-          <w:color w:val="000000"/>
-          <w:sz w:val="24"/>
-          <w:szCs w:val="24"/>
-        </w:rPr>
-      </w:pPr>
-    </w:p>
-    <w:p>
-      <w:pPr>
-        <w:pStyle w:val="Heading2"/>
-        <w:numPr>
-          <w:ilvl w:val="0"/>
-          <w:numId w:val="5"/>
-        </w:numPr>
-        <w:spacing w:before="0" w:line="360" w:lineRule="auto"/>
-        <w:jc w:val="both"/>
-        <w:rPr>
-          <w:rFonts w:cs="Times New Roman"/>
-          <w:sz w:val="24"/>
-          <w:szCs w:val="24"/>
-        </w:rPr>
-      </w:pPr>
-      <w:bookmarkStart w:id="23" w:name="_Toc43574764"/>
+      <w:bookmarkStart w:id="23" w:name="_Toc43737010"/>
       <w:r>
         <w:rPr>
           <w:rFonts w:cs="Times New Roman"/>
@@ -8282,7 +8325,7 @@
       <w:pPr>
         <w:pStyle w:val="Heading1"/>
       </w:pPr>
-      <w:bookmarkStart w:id="24" w:name="_Toc43574765"/>
+      <w:bookmarkStart w:id="24" w:name="_Toc43737011"/>
       <w:r>
         <w:lastRenderedPageBreak/>
         <w:t>LAMPIRAN</w:t>
@@ -8378,7 +8421,7 @@
           <w:rPr>
             <w:noProof/>
           </w:rPr>
-          <w:t>10</w:t>
+          <w:t>i</w:t>
         </w:r>
         <w:r>
           <w:rPr>
@@ -8639,7 +8682,7 @@
         <w:ind w:left="360" w:hanging="360"/>
       </w:pPr>
     </w:lvl>
-    <w:lvl w:ilvl="1" w:tplc="04090019" w:tentative="1">
+    <w:lvl w:ilvl="1" w:tplc="04090019">
       <w:start w:val="1"/>
       <w:numFmt w:val="lowerLetter"/>
       <w:lvlText w:val="%2."/>
@@ -9182,6 +9225,119 @@
     </w:lvl>
   </w:abstractNum>
   <w:abstractNum w:abstractNumId="8" w15:restartNumberingAfterBreak="0">
+    <w:nsid w:val="2A861122"/>
+    <w:multiLevelType w:val="hybridMultilevel"/>
+    <w:tmpl w:val="EBF23838"/>
+    <w:lvl w:ilvl="0" w:tplc="04090001">
+      <w:start w:val="1"/>
+      <w:numFmt w:val="bullet"/>
+      <w:lvlText w:val=""/>
+      <w:lvlJc w:val="left"/>
+      <w:pPr>
+        <w:ind w:left="720" w:hanging="360"/>
+      </w:pPr>
+      <w:rPr>
+        <w:rFonts w:ascii="Symbol" w:hAnsi="Symbol" w:hint="default"/>
+      </w:rPr>
+    </w:lvl>
+    <w:lvl w:ilvl="1" w:tplc="04090003" w:tentative="1">
+      <w:start w:val="1"/>
+      <w:numFmt w:val="bullet"/>
+      <w:lvlText w:val="o"/>
+      <w:lvlJc w:val="left"/>
+      <w:pPr>
+        <w:ind w:left="1440" w:hanging="360"/>
+      </w:pPr>
+      <w:rPr>
+        <w:rFonts w:ascii="Courier New" w:hAnsi="Courier New" w:cs="Courier New" w:hint="default"/>
+      </w:rPr>
+    </w:lvl>
+    <w:lvl w:ilvl="2" w:tplc="04090005" w:tentative="1">
+      <w:start w:val="1"/>
+      <w:numFmt w:val="bullet"/>
+      <w:lvlText w:val=""/>
+      <w:lvlJc w:val="left"/>
+      <w:pPr>
+        <w:ind w:left="2160" w:hanging="360"/>
+      </w:pPr>
+      <w:rPr>
+        <w:rFonts w:ascii="Wingdings" w:hAnsi="Wingdings" w:hint="default"/>
+      </w:rPr>
+    </w:lvl>
+    <w:lvl w:ilvl="3" w:tplc="04090001" w:tentative="1">
+      <w:start w:val="1"/>
+      <w:numFmt w:val="bullet"/>
+      <w:lvlText w:val=""/>
+      <w:lvlJc w:val="left"/>
+      <w:pPr>
+        <w:ind w:left="2880" w:hanging="360"/>
+      </w:pPr>
+      <w:rPr>
+        <w:rFonts w:ascii="Symbol" w:hAnsi="Symbol" w:hint="default"/>
+      </w:rPr>
+    </w:lvl>
+    <w:lvl w:ilvl="4" w:tplc="04090003" w:tentative="1">
+      <w:start w:val="1"/>
+      <w:numFmt w:val="bullet"/>
+      <w:lvlText w:val="o"/>
+      <w:lvlJc w:val="left"/>
+      <w:pPr>
+        <w:ind w:left="3600" w:hanging="360"/>
+      </w:pPr>
+      <w:rPr>
+        <w:rFonts w:ascii="Courier New" w:hAnsi="Courier New" w:cs="Courier New" w:hint="default"/>
+      </w:rPr>
+    </w:lvl>
+    <w:lvl w:ilvl="5" w:tplc="04090005" w:tentative="1">
+      <w:start w:val="1"/>
+      <w:numFmt w:val="bullet"/>
+      <w:lvlText w:val=""/>
+      <w:lvlJc w:val="left"/>
+      <w:pPr>
+        <w:ind w:left="4320" w:hanging="360"/>
+      </w:pPr>
+      <w:rPr>
+        <w:rFonts w:ascii="Wingdings" w:hAnsi="Wingdings" w:hint="default"/>
+      </w:rPr>
+    </w:lvl>
+    <w:lvl w:ilvl="6" w:tplc="04090001" w:tentative="1">
+      <w:start w:val="1"/>
+      <w:numFmt w:val="bullet"/>
+      <w:lvlText w:val=""/>
+      <w:lvlJc w:val="left"/>
+      <w:pPr>
+        <w:ind w:left="5040" w:hanging="360"/>
+      </w:pPr>
+      <w:rPr>
+        <w:rFonts w:ascii="Symbol" w:hAnsi="Symbol" w:hint="default"/>
+      </w:rPr>
+    </w:lvl>
+    <w:lvl w:ilvl="7" w:tplc="04090003" w:tentative="1">
+      <w:start w:val="1"/>
+      <w:numFmt w:val="bullet"/>
+      <w:lvlText w:val="o"/>
+      <w:lvlJc w:val="left"/>
+      <w:pPr>
+        <w:ind w:left="5760" w:hanging="360"/>
+      </w:pPr>
+      <w:rPr>
+        <w:rFonts w:ascii="Courier New" w:hAnsi="Courier New" w:cs="Courier New" w:hint="default"/>
+      </w:rPr>
+    </w:lvl>
+    <w:lvl w:ilvl="8" w:tplc="04090005" w:tentative="1">
+      <w:start w:val="1"/>
+      <w:numFmt w:val="bullet"/>
+      <w:lvlText w:val=""/>
+      <w:lvlJc w:val="left"/>
+      <w:pPr>
+        <w:ind w:left="6480" w:hanging="360"/>
+      </w:pPr>
+      <w:rPr>
+        <w:rFonts w:ascii="Wingdings" w:hAnsi="Wingdings" w:hint="default"/>
+      </w:rPr>
+    </w:lvl>
+  </w:abstractNum>
+  <w:abstractNum w:abstractNumId="9" w15:restartNumberingAfterBreak="0">
     <w:nsid w:val="2B1C0DFB"/>
     <w:multiLevelType w:val="multilevel"/>
     <w:tmpl w:val="EB56FD94"/>
@@ -9330,7 +9486,7 @@
       </w:rPr>
     </w:lvl>
   </w:abstractNum>
-  <w:abstractNum w:abstractNumId="9" w15:restartNumberingAfterBreak="0">
+  <w:abstractNum w:abstractNumId="10" w15:restartNumberingAfterBreak="0">
     <w:nsid w:val="2DB83238"/>
     <w:multiLevelType w:val="hybridMultilevel"/>
     <w:tmpl w:val="89C60948"/>
@@ -9445,7 +9601,120 @@
       </w:rPr>
     </w:lvl>
   </w:abstractNum>
-  <w:abstractNum w:abstractNumId="10" w15:restartNumberingAfterBreak="0">
+  <w:abstractNum w:abstractNumId="11" w15:restartNumberingAfterBreak="0">
+    <w:nsid w:val="2ED85081"/>
+    <w:multiLevelType w:val="hybridMultilevel"/>
+    <w:tmpl w:val="30E07726"/>
+    <w:lvl w:ilvl="0" w:tplc="04090001">
+      <w:start w:val="1"/>
+      <w:numFmt w:val="bullet"/>
+      <w:lvlText w:val=""/>
+      <w:lvlJc w:val="left"/>
+      <w:pPr>
+        <w:ind w:left="720" w:hanging="360"/>
+      </w:pPr>
+      <w:rPr>
+        <w:rFonts w:ascii="Symbol" w:hAnsi="Symbol" w:hint="default"/>
+      </w:rPr>
+    </w:lvl>
+    <w:lvl w:ilvl="1" w:tplc="04090003" w:tentative="1">
+      <w:start w:val="1"/>
+      <w:numFmt w:val="bullet"/>
+      <w:lvlText w:val="o"/>
+      <w:lvlJc w:val="left"/>
+      <w:pPr>
+        <w:ind w:left="1440" w:hanging="360"/>
+      </w:pPr>
+      <w:rPr>
+        <w:rFonts w:ascii="Courier New" w:hAnsi="Courier New" w:cs="Courier New" w:hint="default"/>
+      </w:rPr>
+    </w:lvl>
+    <w:lvl w:ilvl="2" w:tplc="04090005" w:tentative="1">
+      <w:start w:val="1"/>
+      <w:numFmt w:val="bullet"/>
+      <w:lvlText w:val=""/>
+      <w:lvlJc w:val="left"/>
+      <w:pPr>
+        <w:ind w:left="2160" w:hanging="360"/>
+      </w:pPr>
+      <w:rPr>
+        <w:rFonts w:ascii="Wingdings" w:hAnsi="Wingdings" w:hint="default"/>
+      </w:rPr>
+    </w:lvl>
+    <w:lvl w:ilvl="3" w:tplc="04090001" w:tentative="1">
+      <w:start w:val="1"/>
+      <w:numFmt w:val="bullet"/>
+      <w:lvlText w:val=""/>
+      <w:lvlJc w:val="left"/>
+      <w:pPr>
+        <w:ind w:left="2880" w:hanging="360"/>
+      </w:pPr>
+      <w:rPr>
+        <w:rFonts w:ascii="Symbol" w:hAnsi="Symbol" w:hint="default"/>
+      </w:rPr>
+    </w:lvl>
+    <w:lvl w:ilvl="4" w:tplc="04090003" w:tentative="1">
+      <w:start w:val="1"/>
+      <w:numFmt w:val="bullet"/>
+      <w:lvlText w:val="o"/>
+      <w:lvlJc w:val="left"/>
+      <w:pPr>
+        <w:ind w:left="3600" w:hanging="360"/>
+      </w:pPr>
+      <w:rPr>
+        <w:rFonts w:ascii="Courier New" w:hAnsi="Courier New" w:cs="Courier New" w:hint="default"/>
+      </w:rPr>
+    </w:lvl>
+    <w:lvl w:ilvl="5" w:tplc="04090005" w:tentative="1">
+      <w:start w:val="1"/>
+      <w:numFmt w:val="bullet"/>
+      <w:lvlText w:val=""/>
+      <w:lvlJc w:val="left"/>
+      <w:pPr>
+        <w:ind w:left="4320" w:hanging="360"/>
+      </w:pPr>
+      <w:rPr>
+        <w:rFonts w:ascii="Wingdings" w:hAnsi="Wingdings" w:hint="default"/>
+      </w:rPr>
+    </w:lvl>
+    <w:lvl w:ilvl="6" w:tplc="04090001" w:tentative="1">
+      <w:start w:val="1"/>
+      <w:numFmt w:val="bullet"/>
+      <w:lvlText w:val=""/>
+      <w:lvlJc w:val="left"/>
+      <w:pPr>
+        <w:ind w:left="5040" w:hanging="360"/>
+      </w:pPr>
+      <w:rPr>
+        <w:rFonts w:ascii="Symbol" w:hAnsi="Symbol" w:hint="default"/>
+      </w:rPr>
+    </w:lvl>
+    <w:lvl w:ilvl="7" w:tplc="04090003" w:tentative="1">
+      <w:start w:val="1"/>
+      <w:numFmt w:val="bullet"/>
+      <w:lvlText w:val="o"/>
+      <w:lvlJc w:val="left"/>
+      <w:pPr>
+        <w:ind w:left="5760" w:hanging="360"/>
+      </w:pPr>
+      <w:rPr>
+        <w:rFonts w:ascii="Courier New" w:hAnsi="Courier New" w:cs="Courier New" w:hint="default"/>
+      </w:rPr>
+    </w:lvl>
+    <w:lvl w:ilvl="8" w:tplc="04090005" w:tentative="1">
+      <w:start w:val="1"/>
+      <w:numFmt w:val="bullet"/>
+      <w:lvlText w:val=""/>
+      <w:lvlJc w:val="left"/>
+      <w:pPr>
+        <w:ind w:left="6480" w:hanging="360"/>
+      </w:pPr>
+      <w:rPr>
+        <w:rFonts w:ascii="Wingdings" w:hAnsi="Wingdings" w:hint="default"/>
+      </w:rPr>
+    </w:lvl>
+  </w:abstractNum>
+  <w:abstractNum w:abstractNumId="12" w15:restartNumberingAfterBreak="0">
     <w:nsid w:val="36E112F4"/>
     <w:multiLevelType w:val="hybridMultilevel"/>
     <w:tmpl w:val="A9F0FDBA"/>
@@ -9534,7 +9803,7 @@
       </w:pPr>
     </w:lvl>
   </w:abstractNum>
-  <w:abstractNum w:abstractNumId="11" w15:restartNumberingAfterBreak="0">
+  <w:abstractNum w:abstractNumId="13" w15:restartNumberingAfterBreak="0">
     <w:nsid w:val="38DB62D5"/>
     <w:multiLevelType w:val="hybridMultilevel"/>
     <w:tmpl w:val="F3966982"/>
@@ -9623,7 +9892,96 @@
       </w:pPr>
     </w:lvl>
   </w:abstractNum>
-  <w:abstractNum w:abstractNumId="12" w15:restartNumberingAfterBreak="0">
+  <w:abstractNum w:abstractNumId="14" w15:restartNumberingAfterBreak="0">
+    <w:nsid w:val="3C3B7657"/>
+    <w:multiLevelType w:val="hybridMultilevel"/>
+    <w:tmpl w:val="95708866"/>
+    <w:lvl w:ilvl="0" w:tplc="04090019">
+      <w:start w:val="1"/>
+      <w:numFmt w:val="lowerLetter"/>
+      <w:lvlText w:val="%1."/>
+      <w:lvlJc w:val="left"/>
+      <w:pPr>
+        <w:ind w:left="360" w:hanging="360"/>
+      </w:pPr>
+    </w:lvl>
+    <w:lvl w:ilvl="1" w:tplc="04090001">
+      <w:start w:val="1"/>
+      <w:numFmt w:val="bullet"/>
+      <w:lvlText w:val=""/>
+      <w:lvlJc w:val="left"/>
+      <w:pPr>
+        <w:ind w:left="1080" w:hanging="360"/>
+      </w:pPr>
+      <w:rPr>
+        <w:rFonts w:ascii="Symbol" w:hAnsi="Symbol" w:hint="default"/>
+      </w:rPr>
+    </w:lvl>
+    <w:lvl w:ilvl="2" w:tplc="0409001B" w:tentative="1">
+      <w:start w:val="1"/>
+      <w:numFmt w:val="lowerRoman"/>
+      <w:lvlText w:val="%3."/>
+      <w:lvlJc w:val="right"/>
+      <w:pPr>
+        <w:ind w:left="1800" w:hanging="180"/>
+      </w:pPr>
+    </w:lvl>
+    <w:lvl w:ilvl="3" w:tplc="0409000F" w:tentative="1">
+      <w:start w:val="1"/>
+      <w:numFmt w:val="decimal"/>
+      <w:lvlText w:val="%4."/>
+      <w:lvlJc w:val="left"/>
+      <w:pPr>
+        <w:ind w:left="2520" w:hanging="360"/>
+      </w:pPr>
+    </w:lvl>
+    <w:lvl w:ilvl="4" w:tplc="04090019" w:tentative="1">
+      <w:start w:val="1"/>
+      <w:numFmt w:val="lowerLetter"/>
+      <w:lvlText w:val="%5."/>
+      <w:lvlJc w:val="left"/>
+      <w:pPr>
+        <w:ind w:left="3240" w:hanging="360"/>
+      </w:pPr>
+    </w:lvl>
+    <w:lvl w:ilvl="5" w:tplc="0409001B" w:tentative="1">
+      <w:start w:val="1"/>
+      <w:numFmt w:val="lowerRoman"/>
+      <w:lvlText w:val="%6."/>
+      <w:lvlJc w:val="right"/>
+      <w:pPr>
+        <w:ind w:left="3960" w:hanging="180"/>
+      </w:pPr>
+    </w:lvl>
+    <w:lvl w:ilvl="6" w:tplc="0409000F" w:tentative="1">
+      <w:start w:val="1"/>
+      <w:numFmt w:val="decimal"/>
+      <w:lvlText w:val="%7."/>
+      <w:lvlJc w:val="left"/>
+      <w:pPr>
+        <w:ind w:left="4680" w:hanging="360"/>
+      </w:pPr>
+    </w:lvl>
+    <w:lvl w:ilvl="7" w:tplc="04090019" w:tentative="1">
+      <w:start w:val="1"/>
+      <w:numFmt w:val="lowerLetter"/>
+      <w:lvlText w:val="%8."/>
+      <w:lvlJc w:val="left"/>
+      <w:pPr>
+        <w:ind w:left="5400" w:hanging="360"/>
+      </w:pPr>
+    </w:lvl>
+    <w:lvl w:ilvl="8" w:tplc="0409001B" w:tentative="1">
+      <w:start w:val="1"/>
+      <w:numFmt w:val="lowerRoman"/>
+      <w:lvlText w:val="%9."/>
+      <w:lvlJc w:val="right"/>
+      <w:pPr>
+        <w:ind w:left="6120" w:hanging="180"/>
+      </w:pPr>
+    </w:lvl>
+  </w:abstractNum>
+  <w:abstractNum w:abstractNumId="15" w15:restartNumberingAfterBreak="0">
     <w:nsid w:val="42ED4570"/>
     <w:multiLevelType w:val="hybridMultilevel"/>
     <w:tmpl w:val="E34C743E"/>
@@ -9712,7 +10070,7 @@
       </w:pPr>
     </w:lvl>
   </w:abstractNum>
-  <w:abstractNum w:abstractNumId="13" w15:restartNumberingAfterBreak="0">
+  <w:abstractNum w:abstractNumId="16" w15:restartNumberingAfterBreak="0">
     <w:nsid w:val="4A98611B"/>
     <w:multiLevelType w:val="multilevel"/>
     <w:tmpl w:val="2FAAFAA2"/>
@@ -9825,7 +10183,7 @@
       </w:rPr>
     </w:lvl>
   </w:abstractNum>
-  <w:abstractNum w:abstractNumId="14" w15:restartNumberingAfterBreak="0">
+  <w:abstractNum w:abstractNumId="17" w15:restartNumberingAfterBreak="0">
     <w:nsid w:val="51B95DA8"/>
     <w:multiLevelType w:val="multilevel"/>
     <w:tmpl w:val="73D07874"/>
@@ -9938,7 +10296,7 @@
       </w:rPr>
     </w:lvl>
   </w:abstractNum>
-  <w:abstractNum w:abstractNumId="15" w15:restartNumberingAfterBreak="0">
+  <w:abstractNum w:abstractNumId="18" w15:restartNumberingAfterBreak="0">
     <w:nsid w:val="558E7388"/>
     <w:multiLevelType w:val="hybridMultilevel"/>
     <w:tmpl w:val="0DDAAF4C"/>
@@ -10051,7 +10409,7 @@
       </w:rPr>
     </w:lvl>
   </w:abstractNum>
-  <w:abstractNum w:abstractNumId="16" w15:restartNumberingAfterBreak="0">
+  <w:abstractNum w:abstractNumId="19" w15:restartNumberingAfterBreak="0">
     <w:nsid w:val="5E360772"/>
     <w:multiLevelType w:val="hybridMultilevel"/>
     <w:tmpl w:val="97840E86"/>
@@ -10140,7 +10498,7 @@
       </w:pPr>
     </w:lvl>
   </w:abstractNum>
-  <w:abstractNum w:abstractNumId="17" w15:restartNumberingAfterBreak="0">
+  <w:abstractNum w:abstractNumId="20" w15:restartNumberingAfterBreak="0">
     <w:nsid w:val="6184525F"/>
     <w:multiLevelType w:val="hybridMultilevel"/>
     <w:tmpl w:val="99E216B8"/>
@@ -10229,7 +10587,7 @@
       </w:pPr>
     </w:lvl>
   </w:abstractNum>
-  <w:abstractNum w:abstractNumId="18" w15:restartNumberingAfterBreak="0">
+  <w:abstractNum w:abstractNumId="21" w15:restartNumberingAfterBreak="0">
     <w:nsid w:val="62912BDF"/>
     <w:multiLevelType w:val="hybridMultilevel"/>
     <w:tmpl w:val="8522EBE0"/>
@@ -10318,7 +10676,7 @@
       </w:pPr>
     </w:lvl>
   </w:abstractNum>
-  <w:abstractNum w:abstractNumId="19" w15:restartNumberingAfterBreak="0">
+  <w:abstractNum w:abstractNumId="22" w15:restartNumberingAfterBreak="0">
     <w:nsid w:val="67A7506A"/>
     <w:multiLevelType w:val="hybridMultilevel"/>
     <w:tmpl w:val="64765CA0"/>
@@ -10407,7 +10765,7 @@
       </w:pPr>
     </w:lvl>
   </w:abstractNum>
-  <w:abstractNum w:abstractNumId="20" w15:restartNumberingAfterBreak="0">
+  <w:abstractNum w:abstractNumId="23" w15:restartNumberingAfterBreak="0">
     <w:nsid w:val="6BCB123F"/>
     <w:multiLevelType w:val="multilevel"/>
     <w:tmpl w:val="62722B56"/>
@@ -10556,7 +10914,7 @@
       </w:rPr>
     </w:lvl>
   </w:abstractNum>
-  <w:abstractNum w:abstractNumId="21" w15:restartNumberingAfterBreak="0">
+  <w:abstractNum w:abstractNumId="24" w15:restartNumberingAfterBreak="0">
     <w:nsid w:val="6E0052DA"/>
     <w:multiLevelType w:val="multilevel"/>
     <w:tmpl w:val="907AFABA"/>
@@ -10705,7 +11063,7 @@
       </w:rPr>
     </w:lvl>
   </w:abstractNum>
-  <w:abstractNum w:abstractNumId="22" w15:restartNumberingAfterBreak="0">
+  <w:abstractNum w:abstractNumId="25" w15:restartNumberingAfterBreak="0">
     <w:nsid w:val="72EF03C0"/>
     <w:multiLevelType w:val="hybridMultilevel"/>
     <w:tmpl w:val="D2D8330C"/>
@@ -10794,7 +11152,7 @@
       </w:pPr>
     </w:lvl>
   </w:abstractNum>
-  <w:abstractNum w:abstractNumId="23" w15:restartNumberingAfterBreak="0">
+  <w:abstractNum w:abstractNumId="26" w15:restartNumberingAfterBreak="0">
     <w:nsid w:val="77F65FE4"/>
     <w:multiLevelType w:val="hybridMultilevel"/>
     <w:tmpl w:val="063C6E4A"/>
@@ -10883,7 +11241,7 @@
       </w:pPr>
     </w:lvl>
   </w:abstractNum>
-  <w:abstractNum w:abstractNumId="24" w15:restartNumberingAfterBreak="0">
+  <w:abstractNum w:abstractNumId="27" w15:restartNumberingAfterBreak="0">
     <w:nsid w:val="7EF96CE2"/>
     <w:multiLevelType w:val="hybridMultilevel"/>
     <w:tmpl w:val="876CC404"/>
@@ -10976,25 +11334,25 @@
     <w:abstractNumId w:val="3"/>
   </w:num>
   <w:num w:numId="2">
-    <w:abstractNumId w:val="18"/>
+    <w:abstractNumId w:val="21"/>
   </w:num>
   <w:num w:numId="3">
-    <w:abstractNumId w:val="14"/>
+    <w:abstractNumId w:val="17"/>
   </w:num>
   <w:num w:numId="4">
-    <w:abstractNumId w:val="13"/>
+    <w:abstractNumId w:val="16"/>
   </w:num>
   <w:num w:numId="5">
     <w:abstractNumId w:val="2"/>
   </w:num>
   <w:num w:numId="6">
-    <w:abstractNumId w:val="24"/>
+    <w:abstractNumId w:val="27"/>
   </w:num>
   <w:num w:numId="7">
     <w:abstractNumId w:val="0"/>
   </w:num>
   <w:num w:numId="8">
-    <w:abstractNumId w:val="19"/>
+    <w:abstractNumId w:val="22"/>
   </w:num>
   <w:num w:numId="9">
     <w:abstractNumId w:val="6"/>
@@ -11003,37 +11361,37 @@
     <w:abstractNumId w:val="7"/>
   </w:num>
   <w:num w:numId="11">
-    <w:abstractNumId w:val="8"/>
+    <w:abstractNumId w:val="9"/>
   </w:num>
   <w:num w:numId="12">
-    <w:abstractNumId w:val="17"/>
+    <w:abstractNumId w:val="20"/>
   </w:num>
   <w:num w:numId="13">
-    <w:abstractNumId w:val="20"/>
+    <w:abstractNumId w:val="23"/>
   </w:num>
   <w:num w:numId="14">
-    <w:abstractNumId w:val="21"/>
+    <w:abstractNumId w:val="24"/>
   </w:num>
   <w:num w:numId="15">
     <w:abstractNumId w:val="1"/>
   </w:num>
   <w:num w:numId="16">
-    <w:abstractNumId w:val="15"/>
+    <w:abstractNumId w:val="18"/>
   </w:num>
   <w:num w:numId="17">
-    <w:abstractNumId w:val="9"/>
+    <w:abstractNumId w:val="10"/>
   </w:num>
   <w:num w:numId="18">
-    <w:abstractNumId w:val="16"/>
+    <w:abstractNumId w:val="19"/>
   </w:num>
   <w:num w:numId="19">
-    <w:abstractNumId w:val="11"/>
+    <w:abstractNumId w:val="13"/>
   </w:num>
   <w:num w:numId="20">
-    <w:abstractNumId w:val="22"/>
+    <w:abstractNumId w:val="25"/>
   </w:num>
   <w:num w:numId="21">
-    <w:abstractNumId w:val="12"/>
+    <w:abstractNumId w:val="15"/>
   </w:num>
   <w:num w:numId="22">
     <w:abstractNumId w:val="4"/>
@@ -11042,10 +11400,19 @@
     <w:abstractNumId w:val="5"/>
   </w:num>
   <w:num w:numId="24">
-    <w:abstractNumId w:val="23"/>
+    <w:abstractNumId w:val="26"/>
   </w:num>
   <w:num w:numId="25">
-    <w:abstractNumId w:val="10"/>
+    <w:abstractNumId w:val="12"/>
+  </w:num>
+  <w:num w:numId="26">
+    <w:abstractNumId w:val="14"/>
+  </w:num>
+  <w:num w:numId="27">
+    <w:abstractNumId w:val="8"/>
+  </w:num>
+  <w:num w:numId="28">
+    <w:abstractNumId w:val="11"/>
   </w:num>
 </w:numbering>
 </file>
@@ -12057,7 +12424,7 @@
 </file>
 
 <file path=customXml/itemProps1.xml><?xml version="1.0" encoding="utf-8"?>
-<ds:datastoreItem xmlns:ds="http://schemas.openxmlformats.org/officeDocument/2006/customXml" ds:itemID="{4723FE77-260C-409E-BCA4-44EE7FF0457C}">
+<ds:datastoreItem xmlns:ds="http://schemas.openxmlformats.org/officeDocument/2006/customXml" ds:itemID="{47618DE1-FC9E-4625-BC4F-383D33E86E76}">
   <ds:schemaRefs>
     <ds:schemaRef ds:uri="http://schemas.openxmlformats.org/officeDocument/2006/bibliography"/>
   </ds:schemaRefs>

</xml_diff>